<commit_message>
update: mo hinh dai phun nuoc
</commit_message>
<xml_diff>
--- a/CÂU HỎI ÔN TẬP KỸ NGHỆ PHẦN MỀM.docx
+++ b/CÂU HỎI ÔN TẬP KỸ NGHỆ PHẦN MỀM.docx
@@ -53,6 +53,67 @@
         </w:numPr>
         <w:spacing w:line="24" w:lineRule="atLeast"/>
         <w:rPr>
+          <w:rFonts w:cstheme="minorHAnsi"/>
+          <w:b/>
+          <w:sz w:val="24"/>
+          <w:szCs w:val="24"/>
+        </w:rPr>
+      </w:pPr>
+      <w:r>
+        <w:rPr>
+          <w:rFonts w:cstheme="minorHAnsi"/>
+          <w:b/>
+          <w:sz w:val="24"/>
+          <w:szCs w:val="24"/>
+        </w:rPr>
+        <w:t>Mô hình đài phun nước:</w:t>
+      </w:r>
+      <w:bookmarkStart w:id="0" w:name="_GoBack"/>
+      <w:bookmarkEnd w:id="0"/>
+    </w:p>
+    <w:p>
+      <w:pPr>
+        <w:spacing w:line="24" w:lineRule="atLeast"/>
+        <w:ind w:left="360"/>
+        <w:rPr>
+          <w:rFonts w:ascii="Calibri" w:hAnsi="Calibri" w:cs="Calibri"/>
+          <w:color w:val="333333"/>
+          <w:sz w:val="24"/>
+          <w:szCs w:val="24"/>
+          <w:shd w:val="clear" w:color="auto" w:fill="EBF7FF"/>
+        </w:rPr>
+      </w:pPr>
+      <w:r>
+        <w:rPr>
+          <w:rFonts w:ascii="Calibri" w:hAnsi="Calibri" w:cs="Calibri"/>
+          <w:color w:val="333333"/>
+          <w:sz w:val="24"/>
+          <w:szCs w:val="24"/>
+          <w:shd w:val="clear" w:color="auto" w:fill="EBF7FF"/>
+        </w:rPr>
+        <w:t>Mô hình Fountain là một cải tiến về mô hình thác nước cho phép lặp lại và rơi trở lại các bước trước đó trong quá trình phát triển dự án. Nó bao gồm các giai đoạn tuần tự giống nhau - phân tích, đặc tả yêu cầu, thiết kế, mã hóa, thử nghiệm và tích hợp, vận hành và bảo trì - nhưng cung cấp sự linh hoạt hơn bằng cách cho phép lặp lại trong và trên các giai đoạn. Điều này làm cho mô hình đài phun nước phù hợp hơn so với thác nước cho các dự án mà các yêu cầu vẫn đang phát triển.</w:t>
+      </w:r>
+    </w:p>
+    <w:p>
+      <w:pPr>
+        <w:spacing w:line="24" w:lineRule="atLeast"/>
+        <w:ind w:left="360"/>
+        <w:rPr>
+          <w:rFonts w:cstheme="minorHAnsi"/>
+          <w:sz w:val="24"/>
+          <w:szCs w:val="24"/>
+        </w:rPr>
+      </w:pPr>
+    </w:p>
+    <w:p>
+      <w:pPr>
+        <w:pStyle w:val="ListParagraph"/>
+        <w:numPr>
+          <w:ilvl w:val="0"/>
+          <w:numId w:val="1"/>
+        </w:numPr>
+        <w:spacing w:line="24" w:lineRule="atLeast"/>
+        <w:rPr>
           <w:rStyle w:val="fontstyle01"/>
           <w:rFonts w:asciiTheme="minorHAnsi" w:hAnsiTheme="minorHAnsi" w:cstheme="minorHAnsi"/>
           <w:b/>
@@ -179,31 +240,7 @@
           <w:sz w:val="24"/>
           <w:szCs w:val="24"/>
         </w:rPr>
-        <w:t>, quản lý ngân sách và rủi ro</w:t>
-      </w:r>
-      <w:r>
-        <w:rPr>
-          <w:rFonts w:cstheme="minorHAnsi"/>
-          <w:sz w:val="24"/>
-          <w:szCs w:val="24"/>
-        </w:rPr>
-        <w:t xml:space="preserve">, </w:t>
-      </w:r>
-      <w:r>
-        <w:rPr>
-          <w:rFonts w:cstheme="minorHAnsi"/>
-          <w:sz w:val="24"/>
-          <w:szCs w:val="24"/>
-        </w:rPr>
-        <w:t>điều phối để đảm bảo dự án đi đúng hướng và đạt được mục tiêu</w:t>
-      </w:r>
-      <w:r>
-        <w:rPr>
-          <w:rFonts w:cstheme="minorHAnsi"/>
-          <w:sz w:val="24"/>
-          <w:szCs w:val="24"/>
-        </w:rPr>
-        <w:t>.</w:t>
+        <w:t>, quản lý ngân sách và rủi ro, điều phối để đảm bảo dự án đi đúng hướng và đạt được mục tiêu.</w:t>
       </w:r>
     </w:p>
     <w:p>
@@ -334,8 +371,6 @@
         </w:rPr>
         <w:t>lại có sự phân loại nghề nghiệp</w:t>
       </w:r>
-      <w:bookmarkStart w:id="0" w:name="_GoBack"/>
-      <w:bookmarkEnd w:id="0"/>
     </w:p>
     <w:p>
       <w:pPr>
@@ -636,16 +671,7 @@
           <w:sz w:val="24"/>
           <w:szCs w:val="24"/>
         </w:rPr>
-        <w:t>Các đặc tính của phần mề</w:t>
-      </w:r>
-      <w:r>
-        <w:rPr>
-          <w:rStyle w:val="fontstyle01"/>
-          <w:rFonts w:asciiTheme="minorHAnsi" w:hAnsiTheme="minorHAnsi" w:cstheme="minorHAnsi"/>
-          <w:sz w:val="24"/>
-          <w:szCs w:val="24"/>
-        </w:rPr>
-        <w:t>m:</w:t>
+        <w:t>Các đặc tính của phần mềm:</w:t>
       </w:r>
     </w:p>
     <w:p>
@@ -666,38 +692,42 @@
           <w:sz w:val="24"/>
           <w:szCs w:val="24"/>
         </w:rPr>
-        <w:t>- Dữ liệu</w:t>
-      </w:r>
-      <w:r>
+        <w:t>- Dữ liệu:</w:t>
+      </w:r>
+    </w:p>
+    <w:p>
+      <w:pPr>
+        <w:spacing w:line="24" w:lineRule="atLeast"/>
+        <w:ind w:left="360"/>
         <w:rPr>
           <w:rFonts w:cstheme="minorHAnsi"/>
           <w:bCs/>
           <w:sz w:val="24"/>
           <w:szCs w:val="24"/>
         </w:rPr>
-        <w:t>:</w:t>
-      </w:r>
-    </w:p>
-    <w:p>
-      <w:pPr>
-        <w:spacing w:line="24" w:lineRule="atLeast"/>
-        <w:ind w:left="360"/>
+      </w:pPr>
+      <w:r>
         <w:rPr>
           <w:rFonts w:cstheme="minorHAnsi"/>
           <w:bCs/>
           <w:sz w:val="24"/>
           <w:szCs w:val="24"/>
         </w:rPr>
-      </w:pPr>
-      <w:r>
+        <w:lastRenderedPageBreak/>
+        <w:t>+ Đầu vào: là dữ liệu ở bên ngoài máy tính, được đưa vào bằng cách sử dụng một thiết bị đầu vào.</w:t>
+      </w:r>
+    </w:p>
+    <w:p>
+      <w:pPr>
+        <w:spacing w:line="24" w:lineRule="atLeast"/>
+        <w:ind w:left="360"/>
         <w:rPr>
           <w:rFonts w:cstheme="minorHAnsi"/>
           <w:bCs/>
           <w:sz w:val="24"/>
           <w:szCs w:val="24"/>
         </w:rPr>
-        <w:t>+ Đầu vào: là dữ liệu ở bên ngoài máy tính, được đưa vào bằng cách sử dụng một thiết bị đầ</w:t>
-      </w:r>
+      </w:pPr>
       <w:r>
         <w:rPr>
           <w:rFonts w:cstheme="minorHAnsi"/>
@@ -705,7 +735,7 @@
           <w:sz w:val="24"/>
           <w:szCs w:val="24"/>
         </w:rPr>
-        <w:t>u vào.</w:t>
+        <w:t>+ Đầu ra: dữ liệu được đưa ra ngoài máy tính.</w:t>
       </w:r>
     </w:p>
     <w:p>
@@ -726,107 +756,49 @@
           <w:sz w:val="24"/>
           <w:szCs w:val="24"/>
         </w:rPr>
-        <w:t xml:space="preserve">+ </w:t>
-      </w:r>
-      <w:r>
+        <w:t>+ Sự lưu trữ dữ liệu và sự tìm kiếm dữ liệu: Việc tìm kiếm dữ liệu là truy nhập vào dữ liệu ở dạng lưu trữ. Việc lưu trữ dữ liệu đòi hỏi hai kiểu định nghĩa dữ liệu là kiểu vật lý và kiểu logic.</w:t>
+      </w:r>
+    </w:p>
+    <w:p>
+      <w:pPr>
+        <w:spacing w:line="24" w:lineRule="atLeast"/>
+        <w:ind w:left="360"/>
         <w:rPr>
           <w:rFonts w:cstheme="minorHAnsi"/>
           <w:bCs/>
           <w:sz w:val="24"/>
           <w:szCs w:val="24"/>
         </w:rPr>
-        <w:t>Đầu ra: dữ liệu được đưa ra ngoài máy tính.</w:t>
-      </w:r>
-    </w:p>
-    <w:p>
-      <w:pPr>
-        <w:spacing w:line="24" w:lineRule="atLeast"/>
-        <w:ind w:left="360"/>
+      </w:pPr>
+      <w:r>
         <w:rPr>
           <w:rFonts w:cstheme="minorHAnsi"/>
           <w:bCs/>
           <w:sz w:val="24"/>
           <w:szCs w:val="24"/>
         </w:rPr>
-      </w:pPr>
-      <w:r>
+        <w:t>- Xử lý: bao gồm một chuỗi các lệnh hoặc các sự kiện có liên quan với nhau làm việc với dữ liệu.</w:t>
+      </w:r>
+    </w:p>
+    <w:p>
+      <w:pPr>
+        <w:spacing w:line="24" w:lineRule="atLeast"/>
+        <w:ind w:left="360"/>
         <w:rPr>
           <w:rFonts w:cstheme="minorHAnsi"/>
           <w:bCs/>
           <w:sz w:val="24"/>
           <w:szCs w:val="24"/>
         </w:rPr>
-        <w:t>+ Sự lưu trữ dữ liệu và sự tìm kiếm dữ liệu: Việc tìm kiếm dữ liệu là truy nhập vào dữ liệu ở dạng lưu trữ. Việc lưu trữ dữ liệu đòi hỏi hai kiểu định nghĩa dữ liệu là kiểu vật lý và kiểu logic.</w:t>
-      </w:r>
-    </w:p>
-    <w:p>
-      <w:pPr>
-        <w:spacing w:line="24" w:lineRule="atLeast"/>
-        <w:ind w:left="360"/>
+      </w:pPr>
+      <w:r>
         <w:rPr>
           <w:rFonts w:cstheme="minorHAnsi"/>
           <w:bCs/>
           <w:sz w:val="24"/>
           <w:szCs w:val="24"/>
         </w:rPr>
-      </w:pPr>
-      <w:r>
-        <w:rPr>
-          <w:rFonts w:cstheme="minorHAnsi"/>
-          <w:bCs/>
-          <w:sz w:val="24"/>
-          <w:szCs w:val="24"/>
-        </w:rPr>
-        <w:t>- Xử lý: bao gồm một chuỗi các lệnh hoặc các sự kiện có liên quan với nhau làm việc với dữ liệu.</w:t>
-      </w:r>
-    </w:p>
-    <w:p>
-      <w:pPr>
-        <w:spacing w:line="24" w:lineRule="atLeast"/>
-        <w:ind w:left="360"/>
-        <w:rPr>
-          <w:rFonts w:cstheme="minorHAnsi"/>
-          <w:bCs/>
-          <w:sz w:val="24"/>
-          <w:szCs w:val="24"/>
-        </w:rPr>
-      </w:pPr>
-      <w:r>
-        <w:rPr>
-          <w:rFonts w:cstheme="minorHAnsi"/>
-          <w:bCs/>
-          <w:sz w:val="24"/>
-          <w:szCs w:val="24"/>
-        </w:rPr>
-        <w:lastRenderedPageBreak/>
-        <w:t>- Ràng buộ</w:t>
-      </w:r>
-      <w:r>
-        <w:rPr>
-          <w:rFonts w:cstheme="minorHAnsi"/>
-          <w:bCs/>
-          <w:sz w:val="24"/>
-          <w:szCs w:val="24"/>
-        </w:rPr>
-        <w:t xml:space="preserve">c </w:t>
-      </w:r>
-      <w:r>
-        <w:rPr>
-          <w:rFonts w:cstheme="minorHAnsi"/>
-          <w:bCs/>
-          <w:sz w:val="24"/>
-          <w:szCs w:val="24"/>
-        </w:rPr>
-        <w:t>bao gồm</w:t>
-      </w:r>
-      <w:r>
-        <w:rPr>
-          <w:rFonts w:cstheme="minorHAnsi"/>
-          <w:bCs/>
-          <w:sz w:val="24"/>
-          <w:szCs w:val="24"/>
-        </w:rPr>
-        <w:t>:</w:t>
+        <w:t>- Ràng buộc bao gồm:</w:t>
       </w:r>
     </w:p>
     <w:p>
@@ -1018,16 +990,7 @@
           <w:sz w:val="24"/>
           <w:szCs w:val="24"/>
         </w:rPr>
-        <w:t>việc phát triển phần mề</w:t>
-      </w:r>
-      <w:r>
-        <w:rPr>
-          <w:rStyle w:val="fontstyle01"/>
-          <w:rFonts w:asciiTheme="minorHAnsi" w:hAnsiTheme="minorHAnsi" w:cstheme="minorHAnsi"/>
-          <w:sz w:val="24"/>
-          <w:szCs w:val="24"/>
-        </w:rPr>
-        <w:t>m:</w:t>
+        <w:t>việc phát triển phần mềm:</w:t>
       </w:r>
     </w:p>
     <w:p>
@@ -1130,23 +1093,7 @@
           <w:sz w:val="24"/>
           <w:szCs w:val="24"/>
         </w:rPr>
-        <w:t>- Việc phân loại phần mềm giúp xác định các module hoặc thành phần có thể tái sử dụng, từ đó tiế</w:t>
-      </w:r>
-      <w:r>
-        <w:rPr>
-          <w:rFonts w:cstheme="minorHAnsi"/>
-          <w:sz w:val="24"/>
-          <w:szCs w:val="24"/>
-        </w:rPr>
-        <w:t xml:space="preserve">t </w:t>
-      </w:r>
-      <w:r>
-        <w:rPr>
-          <w:rFonts w:cstheme="minorHAnsi"/>
-          <w:sz w:val="24"/>
-          <w:szCs w:val="24"/>
-        </w:rPr>
-        <w:t>kiệm thời gian và công sức trong quá trình phát triển các dự án mới.</w:t>
+        <w:t>- Việc phân loại phần mềm giúp xác định các module hoặc thành phần có thể tái sử dụng, từ đó tiết kiệm thời gian và công sức trong quá trình phát triển các dự án mới.</w:t>
       </w:r>
     </w:p>
     <w:p>
@@ -1185,6 +1132,7 @@
           <w:sz w:val="24"/>
           <w:szCs w:val="24"/>
         </w:rPr>
+        <w:lastRenderedPageBreak/>
         <w:t>- Khi phần mềm được phân loại, việc thiết kế và phát triển các giao diện và cơ chế tương tác giữa các phần mềm khác nhau sẽ trở nên dễ dàng hơn, nâng cao khả năng tích hợp và tương tác giữa các hệ thống.</w:t>
       </w:r>
     </w:p>
@@ -1279,16 +1227,7 @@
           <w:sz w:val="24"/>
           <w:szCs w:val="24"/>
         </w:rPr>
-        <w:t>Phân tích các đặc điểm của các mô hình phát triển phần mề</w:t>
-      </w:r>
-      <w:r>
-        <w:rPr>
-          <w:rStyle w:val="fontstyle01"/>
-          <w:rFonts w:asciiTheme="minorHAnsi" w:hAnsiTheme="minorHAnsi" w:cstheme="minorHAnsi"/>
-          <w:sz w:val="24"/>
-          <w:szCs w:val="24"/>
-        </w:rPr>
-        <w:t>m: (Giáo trình)</w:t>
+        <w:t>Phân tích các đặc điểm của các mô hình phát triển phần mềm: (Giáo trình)</w:t>
       </w:r>
     </w:p>
     <w:p>
@@ -1332,16 +1271,7 @@
           <w:sz w:val="24"/>
           <w:szCs w:val="24"/>
         </w:rPr>
-        <w:t>phần mềm, người ta dựa vào các yếu tố nào để chọn mô hình phát triể</w:t>
-      </w:r>
-      <w:r>
-        <w:rPr>
-          <w:rStyle w:val="fontstyle01"/>
-          <w:rFonts w:asciiTheme="minorHAnsi" w:hAnsiTheme="minorHAnsi" w:cstheme="minorHAnsi"/>
-          <w:sz w:val="24"/>
-          <w:szCs w:val="24"/>
-        </w:rPr>
-        <w:t>n:</w:t>
+        <w:t>phần mềm, người ta dựa vào các yếu tố nào để chọn mô hình phát triển:</w:t>
       </w:r>
     </w:p>
     <w:p>
@@ -1422,7 +1352,6 @@
           <w:sz w:val="24"/>
           <w:szCs w:val="24"/>
         </w:rPr>
-        <w:lastRenderedPageBreak/>
         <w:t>Mức độ tham gia của khách hàng</w:t>
       </w:r>
     </w:p>
@@ -1723,25 +1652,7 @@
           <w:sz w:val="24"/>
           <w:szCs w:val="24"/>
         </w:rPr>
-        <w:t>việ</w:t>
-      </w:r>
-      <w:r>
-        <w:rPr>
-          <w:rStyle w:val="fontstyle01"/>
-          <w:rFonts w:asciiTheme="minorHAnsi" w:hAnsiTheme="minorHAnsi" w:cstheme="minorHAnsi"/>
-          <w:sz w:val="24"/>
-          <w:szCs w:val="24"/>
-        </w:rPr>
-        <w:t xml:space="preserve">c </w:t>
-      </w:r>
-      <w:r>
-        <w:rPr>
-          <w:rStyle w:val="fontstyle01"/>
-          <w:rFonts w:asciiTheme="minorHAnsi" w:hAnsiTheme="minorHAnsi" w:cstheme="minorHAnsi"/>
-          <w:sz w:val="24"/>
-          <w:szCs w:val="24"/>
-        </w:rPr>
-        <w:t>đang được tự động - lại được đại diện hoàn toàn thông qua sự phát</w:t>
+        <w:t>việc đang được tự động - lại được đại diện hoàn toàn thông qua sự phát</w:t>
       </w:r>
       <w:r>
         <w:rPr>
@@ -1813,25 +1724,7 @@
           <w:sz w:val="24"/>
           <w:szCs w:val="24"/>
         </w:rPr>
-        <w:t>kế</w:t>
-      </w:r>
-      <w:r>
-        <w:rPr>
-          <w:rStyle w:val="fontstyle01"/>
-          <w:rFonts w:asciiTheme="minorHAnsi" w:hAnsiTheme="minorHAnsi" w:cstheme="minorHAnsi"/>
-          <w:sz w:val="24"/>
-          <w:szCs w:val="24"/>
-        </w:rPr>
-        <w:t xml:space="preserve"> màn </w:t>
-      </w:r>
-      <w:r>
-        <w:rPr>
-          <w:rStyle w:val="fontstyle01"/>
-          <w:rFonts w:asciiTheme="minorHAnsi" w:hAnsiTheme="minorHAnsi" w:cstheme="minorHAnsi"/>
-          <w:sz w:val="24"/>
-          <w:szCs w:val="24"/>
-        </w:rPr>
-        <w:t>hình, các mẫu, các báo cáo, sự phát triển tài liệu của người sử dụng,</w:t>
+        <w:t>kế màn hình, các mẫu, các báo cáo, sự phát triển tài liệu của người sử dụng,</w:t>
       </w:r>
       <w:r>
         <w:rPr>
@@ -1913,27 +1806,7 @@
           <w:sz w:val="24"/>
           <w:szCs w:val="24"/>
         </w:rPr>
-        <w:t>Vì sao cần có tiêu chuẩn của phần mềm? Anh (chị) hãy đánh giá các phần mề</w:t>
-      </w:r>
-      <w:r>
-        <w:rPr>
-          <w:rStyle w:val="fontstyle01"/>
-          <w:rFonts w:asciiTheme="minorHAnsi" w:hAnsiTheme="minorHAnsi" w:cstheme="minorHAnsi"/>
-          <w:b/>
-          <w:sz w:val="24"/>
-          <w:szCs w:val="24"/>
-        </w:rPr>
-        <w:t xml:space="preserve">m </w:t>
-      </w:r>
-      <w:r>
-        <w:rPr>
-          <w:rStyle w:val="fontstyle01"/>
-          <w:rFonts w:asciiTheme="minorHAnsi" w:hAnsiTheme="minorHAnsi" w:cstheme="minorHAnsi"/>
-          <w:b/>
-          <w:sz w:val="24"/>
-          <w:szCs w:val="24"/>
-        </w:rPr>
-        <w:t>mà</w:t>
+        <w:t>Vì sao cần có tiêu chuẩn của phần mềm? Anh (chị) hãy đánh giá các phần mềm mà</w:t>
       </w:r>
       <w:r>
         <w:rPr>
@@ -1979,43 +1852,7 @@
           <w:sz w:val="24"/>
           <w:szCs w:val="24"/>
         </w:rPr>
-        <w:t>Vì sao cần có tiêu chuẩn của phần mềm</w:t>
-      </w:r>
-      <w:r>
-        <w:rPr>
-          <w:rStyle w:val="fontstyle01"/>
-          <w:rFonts w:asciiTheme="minorHAnsi" w:hAnsiTheme="minorHAnsi" w:cstheme="minorHAnsi"/>
-          <w:sz w:val="24"/>
-          <w:szCs w:val="24"/>
-        </w:rPr>
-        <w:t xml:space="preserve">: </w:t>
-      </w:r>
-      <w:r>
-        <w:rPr>
-          <w:rStyle w:val="fontstyle01"/>
-          <w:rFonts w:asciiTheme="minorHAnsi" w:hAnsiTheme="minorHAnsi" w:cstheme="minorHAnsi"/>
-          <w:sz w:val="24"/>
-          <w:szCs w:val="24"/>
-        </w:rPr>
-        <w:t>Để đánh giá được sản phẩm của một nề</w:t>
-      </w:r>
-      <w:r>
-        <w:rPr>
-          <w:rStyle w:val="fontstyle01"/>
-          <w:rFonts w:asciiTheme="minorHAnsi" w:hAnsiTheme="minorHAnsi" w:cstheme="minorHAnsi"/>
-          <w:sz w:val="24"/>
-          <w:szCs w:val="24"/>
-        </w:rPr>
-        <w:t xml:space="preserve">n </w:t>
-      </w:r>
-      <w:r>
-        <w:rPr>
-          <w:rStyle w:val="fontstyle01"/>
-          <w:rFonts w:asciiTheme="minorHAnsi" w:hAnsiTheme="minorHAnsi" w:cstheme="minorHAnsi"/>
-          <w:sz w:val="24"/>
-          <w:szCs w:val="24"/>
-        </w:rPr>
-        <w:t>công nghệ là tốt hay xấu, chúng ta</w:t>
+        <w:t>Vì sao cần có tiêu chuẩn của phần mềm: Để đánh giá được sản phẩm của một nền công nghệ là tốt hay xấu, chúng ta</w:t>
       </w:r>
       <w:r>
         <w:rPr>
@@ -2033,25 +1870,7 @@
           <w:sz w:val="24"/>
           <w:szCs w:val="24"/>
         </w:rPr>
-        <w:t>phải nghiên cứu để đưa ra được nhữ</w:t>
-      </w:r>
-      <w:r>
-        <w:rPr>
-          <w:rStyle w:val="fontstyle01"/>
-          <w:rFonts w:asciiTheme="minorHAnsi" w:hAnsiTheme="minorHAnsi" w:cstheme="minorHAnsi"/>
-          <w:sz w:val="24"/>
-          <w:szCs w:val="24"/>
-        </w:rPr>
-        <w:t xml:space="preserve">ng tiêu </w:t>
-      </w:r>
-      <w:r>
-        <w:rPr>
-          <w:rStyle w:val="fontstyle01"/>
-          <w:rFonts w:asciiTheme="minorHAnsi" w:hAnsiTheme="minorHAnsi" w:cstheme="minorHAnsi"/>
-          <w:sz w:val="24"/>
-          <w:szCs w:val="24"/>
-        </w:rPr>
-        <w:t>chuẩn đánh giá chúng. Chất lượng của sản</w:t>
+        <w:t>phải nghiên cứu để đưa ra được những tiêu chuẩn đánh giá chúng. Chất lượng của sản</w:t>
       </w:r>
       <w:r>
         <w:rPr>
@@ -2113,16 +1932,7 @@
           <w:sz w:val="24"/>
           <w:szCs w:val="24"/>
         </w:rPr>
-        <w:t>anh (chị) đã sử dụng có đáp ứng được các tiêu chuẩn phần mề</w:t>
-      </w:r>
-      <w:r>
-        <w:rPr>
-          <w:rStyle w:val="fontstyle01"/>
-          <w:rFonts w:asciiTheme="minorHAnsi" w:hAnsiTheme="minorHAnsi" w:cstheme="minorHAnsi"/>
-          <w:sz w:val="24"/>
-          <w:szCs w:val="24"/>
-        </w:rPr>
-        <w:t>m hay chưa:</w:t>
+        <w:t>anh (chị) đã sử dụng có đáp ứng được các tiêu chuẩn phần mềm hay chưa:</w:t>
       </w:r>
     </w:p>
     <w:p>
@@ -2160,6 +1970,7 @@
           <w:sz w:val="24"/>
           <w:szCs w:val="24"/>
         </w:rPr>
+        <w:lastRenderedPageBreak/>
         <w:t>Các tiêu chuẩn của sản phẩm phần mềm</w:t>
       </w:r>
     </w:p>
@@ -2198,74 +2009,26 @@
           <w:sz w:val="24"/>
           <w:szCs w:val="24"/>
         </w:rPr>
-        <w:t>Một sản phẩm thực hiện được gọi là đúng nếu nó thực hiện chính xác nhữ</w:t>
-      </w:r>
-      <w:r>
-        <w:rPr>
-          <w:rFonts w:cstheme="minorHAnsi"/>
-          <w:sz w:val="24"/>
-          <w:szCs w:val="24"/>
-        </w:rPr>
-        <w:t xml:space="preserve">ng </w:t>
-      </w:r>
-      <w:r>
-        <w:rPr>
-          <w:rFonts w:cstheme="minorHAnsi"/>
-          <w:sz w:val="24"/>
-          <w:szCs w:val="24"/>
-        </w:rPr>
-        <w:t>chức năng đã đặc tả và thỏa mãn các mục đích công việc của khách hàng.</w:t>
-      </w:r>
-    </w:p>
-    <w:p>
-      <w:pPr>
-        <w:spacing w:line="24" w:lineRule="atLeast"/>
-        <w:ind w:left="360"/>
-        <w:rPr>
-          <w:rFonts w:cstheme="minorHAnsi"/>
-          <w:sz w:val="24"/>
-          <w:szCs w:val="24"/>
-        </w:rPr>
-      </w:pPr>
-      <w:r>
-        <w:rPr>
-          <w:rFonts w:cstheme="minorHAnsi"/>
-          <w:sz w:val="24"/>
-          <w:szCs w:val="24"/>
-        </w:rPr>
-        <w:t>Như vậy, một sản phẩm phải được so sánh chuẩn đặt ra để kiể</w:t>
-      </w:r>
-      <w:r>
-        <w:rPr>
-          <w:rFonts w:cstheme="minorHAnsi"/>
-          <w:sz w:val="24"/>
-          <w:szCs w:val="24"/>
-        </w:rPr>
-        <w:t xml:space="preserve">m tra tính đúng </w:t>
-      </w:r>
-      <w:r>
-        <w:rPr>
-          <w:rFonts w:cstheme="minorHAnsi"/>
-          <w:sz w:val="24"/>
-          <w:szCs w:val="24"/>
-        </w:rPr>
-        <w:t>và điề</w:t>
-      </w:r>
-      <w:r>
-        <w:rPr>
-          <w:rFonts w:cstheme="minorHAnsi"/>
-          <w:sz w:val="24"/>
-          <w:szCs w:val="24"/>
-        </w:rPr>
-        <w:t xml:space="preserve">u này </w:t>
-      </w:r>
-      <w:r>
-        <w:rPr>
-          <w:rFonts w:cstheme="minorHAnsi"/>
-          <w:sz w:val="24"/>
-          <w:szCs w:val="24"/>
-        </w:rPr>
-        <w:t>dẫn đến có nhiều bậc thang về tính đúng.</w:t>
+        <w:t>Một sản phẩm thực hiện được gọi là đúng nếu nó thực hiện chính xác những chức năng đã đặc tả và thỏa mãn các mục đích công việc của khách hàng.</w:t>
+      </w:r>
+    </w:p>
+    <w:p>
+      <w:pPr>
+        <w:spacing w:line="24" w:lineRule="atLeast"/>
+        <w:ind w:left="360"/>
+        <w:rPr>
+          <w:rFonts w:cstheme="minorHAnsi"/>
+          <w:sz w:val="24"/>
+          <w:szCs w:val="24"/>
+        </w:rPr>
+      </w:pPr>
+      <w:r>
+        <w:rPr>
+          <w:rFonts w:cstheme="minorHAnsi"/>
+          <w:sz w:val="24"/>
+          <w:szCs w:val="24"/>
+        </w:rPr>
+        <w:t>Như vậy, một sản phẩm phải được so sánh chuẩn đặt ra để kiểm tra tính đúng và điều này dẫn đến có nhiều bậc thang về tính đúng.</w:t>
       </w:r>
     </w:p>
     <w:p>
@@ -2351,27 +2114,993 @@
           <w:sz w:val="24"/>
           <w:szCs w:val="24"/>
         </w:rPr>
+        <w:t>+ Có lỗi,</w:t>
+      </w:r>
+    </w:p>
+    <w:p>
+      <w:pPr>
+        <w:spacing w:line="24" w:lineRule="atLeast"/>
+        <w:ind w:left="360"/>
+        <w:rPr>
+          <w:rFonts w:cstheme="minorHAnsi"/>
+          <w:sz w:val="24"/>
+          <w:szCs w:val="24"/>
+        </w:rPr>
+      </w:pPr>
+      <w:r>
+        <w:rPr>
+          <w:rFonts w:cstheme="minorHAnsi"/>
+          <w:sz w:val="24"/>
+          <w:szCs w:val="24"/>
+        </w:rPr>
+        <w:t xml:space="preserve">+ Có nhiều </w:t>
+      </w:r>
+      <w:proofErr w:type="gramStart"/>
+      <w:r>
+        <w:rPr>
+          <w:rFonts w:cstheme="minorHAnsi"/>
+          <w:sz w:val="24"/>
+          <w:szCs w:val="24"/>
+        </w:rPr>
+        <w:t>lỗi,...</w:t>
+      </w:r>
+      <w:proofErr w:type="gramEnd"/>
+    </w:p>
+    <w:p>
+      <w:pPr>
+        <w:spacing w:line="24" w:lineRule="atLeast"/>
+        <w:ind w:left="360"/>
+        <w:rPr>
+          <w:rFonts w:cstheme="minorHAnsi"/>
+          <w:sz w:val="24"/>
+          <w:szCs w:val="24"/>
+        </w:rPr>
+      </w:pPr>
+      <w:r>
+        <w:rPr>
+          <w:rFonts w:cstheme="minorHAnsi"/>
+          <w:sz w:val="24"/>
+          <w:szCs w:val="24"/>
+        </w:rPr>
+        <w:t>2.1.2. Tính khoa học</w:t>
+      </w:r>
+    </w:p>
+    <w:p>
+      <w:pPr>
+        <w:spacing w:line="24" w:lineRule="atLeast"/>
+        <w:ind w:left="360"/>
+        <w:rPr>
+          <w:rFonts w:cstheme="minorHAnsi"/>
+          <w:sz w:val="24"/>
+          <w:szCs w:val="24"/>
+        </w:rPr>
+      </w:pPr>
+      <w:r>
+        <w:rPr>
+          <w:rFonts w:cstheme="minorHAnsi"/>
+          <w:sz w:val="24"/>
+          <w:szCs w:val="24"/>
+        </w:rPr>
+        <w:t>Tính khoa học của phần mềm được thể hiện qua các mặt</w:t>
+      </w:r>
+    </w:p>
+    <w:p>
+      <w:pPr>
+        <w:spacing w:line="24" w:lineRule="atLeast"/>
+        <w:ind w:left="360"/>
+        <w:rPr>
+          <w:rFonts w:cstheme="minorHAnsi"/>
+          <w:sz w:val="24"/>
+          <w:szCs w:val="24"/>
+        </w:rPr>
+      </w:pPr>
+      <w:r>
+        <w:rPr>
+          <w:rFonts w:cstheme="minorHAnsi"/>
+          <w:sz w:val="24"/>
+          <w:szCs w:val="24"/>
+        </w:rPr>
+        <w:t>- Khoa học về cấu trúc.</w:t>
+      </w:r>
+    </w:p>
+    <w:p>
+      <w:pPr>
+        <w:spacing w:line="24" w:lineRule="atLeast"/>
+        <w:ind w:left="360"/>
+        <w:rPr>
+          <w:rFonts w:cstheme="minorHAnsi"/>
+          <w:sz w:val="24"/>
+          <w:szCs w:val="24"/>
+        </w:rPr>
+      </w:pPr>
+      <w:r>
+        <w:rPr>
+          <w:rFonts w:cstheme="minorHAnsi"/>
+          <w:sz w:val="24"/>
+          <w:szCs w:val="24"/>
+        </w:rPr>
+        <w:t>- Khoa học về nội dung.</w:t>
+      </w:r>
+    </w:p>
+    <w:p>
+      <w:pPr>
+        <w:spacing w:line="24" w:lineRule="atLeast"/>
+        <w:ind w:left="360"/>
+        <w:rPr>
+          <w:rFonts w:cstheme="minorHAnsi"/>
+          <w:sz w:val="24"/>
+          <w:szCs w:val="24"/>
+        </w:rPr>
+      </w:pPr>
+      <w:r>
+        <w:rPr>
+          <w:rFonts w:cstheme="minorHAnsi"/>
+          <w:sz w:val="24"/>
+          <w:szCs w:val="24"/>
+        </w:rPr>
+        <w:t>- Khoa học về hình thức thao tác.</w:t>
+      </w:r>
+    </w:p>
+    <w:p>
+      <w:pPr>
+        <w:spacing w:line="24" w:lineRule="atLeast"/>
+        <w:ind w:left="360"/>
+        <w:rPr>
+          <w:rFonts w:cstheme="minorHAnsi"/>
+          <w:sz w:val="24"/>
+          <w:szCs w:val="24"/>
+        </w:rPr>
+      </w:pPr>
+      <w:r>
+        <w:rPr>
+          <w:rFonts w:cstheme="minorHAnsi"/>
+          <w:sz w:val="24"/>
+          <w:szCs w:val="24"/>
+        </w:rPr>
+        <w:t>2.1.3. Tính tin cậy</w:t>
+      </w:r>
+    </w:p>
+    <w:p>
+      <w:pPr>
+        <w:spacing w:line="24" w:lineRule="atLeast"/>
+        <w:ind w:left="360"/>
+        <w:rPr>
+          <w:rFonts w:cstheme="minorHAnsi"/>
+          <w:sz w:val="24"/>
+          <w:szCs w:val="24"/>
+        </w:rPr>
+      </w:pPr>
+      <w:r>
+        <w:rPr>
+          <w:rFonts w:cstheme="minorHAnsi"/>
+          <w:sz w:val="24"/>
+          <w:szCs w:val="24"/>
+        </w:rPr>
+        <w:t>Tính tin cậy của sản phẩm phần mềm thể hiện ở sản phẩm được trông chờ thự</w:t>
+      </w:r>
+      <w:r>
+        <w:rPr>
+          <w:rFonts w:cstheme="minorHAnsi"/>
+          <w:sz w:val="24"/>
+          <w:szCs w:val="24"/>
+        </w:rPr>
+        <w:t xml:space="preserve">c </w:t>
+      </w:r>
+      <w:r>
+        <w:rPr>
+          <w:rFonts w:cstheme="minorHAnsi"/>
+          <w:sz w:val="24"/>
+          <w:szCs w:val="24"/>
+        </w:rPr>
+        <w:t>hiện các chức năng dự kiến của nó với độ chính xác được yêu cầu.</w:t>
+      </w:r>
+    </w:p>
+    <w:p>
+      <w:pPr>
+        <w:spacing w:line="24" w:lineRule="atLeast"/>
+        <w:ind w:left="360"/>
+        <w:rPr>
+          <w:rFonts w:cstheme="minorHAnsi"/>
+          <w:sz w:val="24"/>
+          <w:szCs w:val="24"/>
+        </w:rPr>
+      </w:pPr>
+      <w:r>
+        <w:rPr>
+          <w:rFonts w:cstheme="minorHAnsi"/>
+          <w:sz w:val="24"/>
+          <w:szCs w:val="24"/>
+        </w:rPr>
+        <w:t>2.1.4. Tính kiểm thử được</w:t>
+      </w:r>
+    </w:p>
+    <w:p>
+      <w:pPr>
+        <w:spacing w:line="24" w:lineRule="atLeast"/>
+        <w:ind w:left="360"/>
+        <w:rPr>
+          <w:rFonts w:cstheme="minorHAnsi"/>
+          <w:sz w:val="24"/>
+          <w:szCs w:val="24"/>
+        </w:rPr>
+      </w:pPr>
+      <w:r>
+        <w:rPr>
+          <w:rFonts w:cstheme="minorHAnsi"/>
+          <w:sz w:val="24"/>
+          <w:szCs w:val="24"/>
+        </w:rPr>
+        <w:t>Phần mềm có thể kiểm thử được là phần mềm mà nó có cách dễ dàng để có thể</w:t>
+      </w:r>
+      <w:r>
+        <w:rPr>
+          <w:rFonts w:cstheme="minorHAnsi"/>
+          <w:sz w:val="24"/>
+          <w:szCs w:val="24"/>
+        </w:rPr>
+        <w:t xml:space="preserve"> </w:t>
+      </w:r>
+      <w:r>
+        <w:rPr>
+          <w:rFonts w:cstheme="minorHAnsi"/>
+          <w:sz w:val="24"/>
+          <w:szCs w:val="24"/>
+        </w:rPr>
+        <w:t>kiểm tra được. Đảm bảo rằng nó thực hiện đúng các chức năng dự định.</w:t>
+      </w:r>
+    </w:p>
+    <w:p>
+      <w:pPr>
+        <w:spacing w:line="24" w:lineRule="atLeast"/>
+        <w:ind w:left="360"/>
+        <w:rPr>
+          <w:rFonts w:cstheme="minorHAnsi"/>
+          <w:sz w:val="24"/>
+          <w:szCs w:val="24"/>
+        </w:rPr>
+      </w:pPr>
+      <w:r>
+        <w:rPr>
+          <w:rFonts w:cstheme="minorHAnsi"/>
+          <w:sz w:val="24"/>
+          <w:szCs w:val="24"/>
+        </w:rPr>
+        <w:t>2.1.5. Tính hữu hiệu</w:t>
+      </w:r>
+    </w:p>
+    <w:p>
+      <w:pPr>
+        <w:spacing w:line="24" w:lineRule="atLeast"/>
+        <w:ind w:left="360"/>
+        <w:rPr>
+          <w:rFonts w:cstheme="minorHAnsi"/>
+          <w:sz w:val="24"/>
+          <w:szCs w:val="24"/>
+        </w:rPr>
+      </w:pPr>
+      <w:r>
+        <w:rPr>
+          <w:rFonts w:cstheme="minorHAnsi"/>
+          <w:sz w:val="24"/>
+          <w:szCs w:val="24"/>
+        </w:rPr>
+        <w:t>Tính hữu hiệu của phần mềm được xác định qua các tiêu chuẩn sau:</w:t>
+      </w:r>
+    </w:p>
+    <w:p>
+      <w:pPr>
+        <w:spacing w:line="24" w:lineRule="atLeast"/>
+        <w:ind w:left="360"/>
+        <w:rPr>
+          <w:rFonts w:cstheme="minorHAnsi"/>
+          <w:sz w:val="24"/>
+          <w:szCs w:val="24"/>
+        </w:rPr>
+      </w:pPr>
+      <w:r>
+        <w:rPr>
+          <w:rFonts w:cstheme="minorHAnsi"/>
+          <w:sz w:val="24"/>
+          <w:szCs w:val="24"/>
+        </w:rPr>
+        <w:t>- Hiệu quả kinh tế hoặc ý nghĩa; giá trị thu được do áp dụng sản phẩm đó.</w:t>
+      </w:r>
+    </w:p>
+    <w:p>
+      <w:pPr>
+        <w:spacing w:line="24" w:lineRule="atLeast"/>
+        <w:ind w:left="360"/>
+        <w:rPr>
+          <w:rFonts w:cstheme="minorHAnsi"/>
+          <w:sz w:val="24"/>
+          <w:szCs w:val="24"/>
+        </w:rPr>
+      </w:pPr>
+      <w:r>
+        <w:rPr>
+          <w:rFonts w:cstheme="minorHAnsi"/>
+          <w:sz w:val="24"/>
+          <w:szCs w:val="24"/>
+        </w:rPr>
+        <w:t>- Tốc độ xử lý sản phẩm.</w:t>
+      </w:r>
+    </w:p>
+    <w:p>
+      <w:pPr>
+        <w:spacing w:line="24" w:lineRule="atLeast"/>
+        <w:ind w:left="360"/>
+        <w:rPr>
+          <w:rFonts w:cstheme="minorHAnsi"/>
+          <w:sz w:val="24"/>
+          <w:szCs w:val="24"/>
+        </w:rPr>
+      </w:pPr>
+      <w:r>
+        <w:rPr>
+          <w:rFonts w:cstheme="minorHAnsi"/>
+          <w:sz w:val="24"/>
+          <w:szCs w:val="24"/>
+        </w:rPr>
+        <w:t>- Giới hạn tối đa của sản phẩm hoặc miền xác định của chương trình đượ</w:t>
+      </w:r>
+      <w:r>
+        <w:rPr>
+          <w:rFonts w:cstheme="minorHAnsi"/>
+          <w:sz w:val="24"/>
+          <w:szCs w:val="24"/>
+        </w:rPr>
+        <w:t xml:space="preserve">c </w:t>
+      </w:r>
+      <w:r>
+        <w:rPr>
+          <w:rFonts w:cstheme="minorHAnsi"/>
+          <w:sz w:val="24"/>
+          <w:szCs w:val="24"/>
+        </w:rPr>
+        <w:t>xác định qua khố</w:t>
+      </w:r>
+      <w:r>
+        <w:rPr>
+          <w:rFonts w:cstheme="minorHAnsi"/>
+          <w:sz w:val="24"/>
+          <w:szCs w:val="24"/>
+        </w:rPr>
+        <w:t xml:space="preserve">i </w:t>
+      </w:r>
+      <w:r>
+        <w:rPr>
+          <w:rFonts w:cstheme="minorHAnsi"/>
+          <w:sz w:val="24"/>
+          <w:szCs w:val="24"/>
+        </w:rPr>
+        <w:t>lượng tối đa của các đối tượng mà sản phẩm đó quả</w:t>
+      </w:r>
+      <w:r>
+        <w:rPr>
+          <w:rFonts w:cstheme="minorHAnsi"/>
+          <w:sz w:val="24"/>
+          <w:szCs w:val="24"/>
+        </w:rPr>
+        <w:t xml:space="preserve">n </w:t>
+      </w:r>
+      <w:r>
+        <w:rPr>
+          <w:rFonts w:cstheme="minorHAnsi"/>
+          <w:sz w:val="24"/>
+          <w:szCs w:val="24"/>
+        </w:rPr>
+        <w:t>lý.</w:t>
+      </w:r>
+    </w:p>
+    <w:p>
+      <w:pPr>
+        <w:spacing w:line="24" w:lineRule="atLeast"/>
+        <w:ind w:left="360"/>
+        <w:rPr>
+          <w:rFonts w:cstheme="minorHAnsi"/>
+          <w:sz w:val="24"/>
+          <w:szCs w:val="24"/>
+        </w:rPr>
+      </w:pPr>
+      <w:r>
+        <w:rPr>
+          <w:rFonts w:cstheme="minorHAnsi"/>
+          <w:sz w:val="24"/>
+          <w:szCs w:val="24"/>
+        </w:rPr>
+        <w:t>2.1.6. Tính sáng tạo</w:t>
+      </w:r>
+    </w:p>
+    <w:p>
+      <w:pPr>
+        <w:spacing w:line="24" w:lineRule="atLeast"/>
+        <w:ind w:left="360"/>
+        <w:rPr>
+          <w:rFonts w:cstheme="minorHAnsi"/>
+          <w:sz w:val="24"/>
+          <w:szCs w:val="24"/>
+        </w:rPr>
+      </w:pPr>
+      <w:r>
+        <w:rPr>
+          <w:rFonts w:cstheme="minorHAnsi"/>
+          <w:sz w:val="24"/>
+          <w:szCs w:val="24"/>
+        </w:rPr>
+        <w:t>Một sản phẩm phần mềm có tính sáng tạo khi nó thảo mãn mộ</w:t>
+      </w:r>
+      <w:r>
+        <w:rPr>
+          <w:rFonts w:cstheme="minorHAnsi"/>
+          <w:sz w:val="24"/>
+          <w:szCs w:val="24"/>
+        </w:rPr>
+        <w:t xml:space="preserve">t trong các tính </w:t>
+      </w:r>
+      <w:r>
+        <w:rPr>
+          <w:rFonts w:cstheme="minorHAnsi"/>
+          <w:sz w:val="24"/>
+          <w:szCs w:val="24"/>
+        </w:rPr>
+        <w:t>chất sau:</w:t>
+      </w:r>
+    </w:p>
+    <w:p>
+      <w:pPr>
+        <w:spacing w:line="24" w:lineRule="atLeast"/>
+        <w:ind w:left="360"/>
+        <w:rPr>
+          <w:rFonts w:cstheme="minorHAnsi"/>
+          <w:sz w:val="24"/>
+          <w:szCs w:val="24"/>
+        </w:rPr>
+      </w:pPr>
+      <w:r>
+        <w:rPr>
+          <w:rFonts w:cstheme="minorHAnsi"/>
+          <w:sz w:val="24"/>
+          <w:szCs w:val="24"/>
+        </w:rPr>
         <w:lastRenderedPageBreak/>
-        <w:t>+ Có lỗi,</w:t>
-      </w:r>
-    </w:p>
-    <w:p>
-      <w:pPr>
-        <w:spacing w:line="24" w:lineRule="atLeast"/>
-        <w:ind w:left="360"/>
-        <w:rPr>
-          <w:rFonts w:cstheme="minorHAnsi"/>
-          <w:sz w:val="24"/>
-          <w:szCs w:val="24"/>
-        </w:rPr>
-      </w:pPr>
-      <w:r>
-        <w:rPr>
-          <w:rFonts w:cstheme="minorHAnsi"/>
-          <w:sz w:val="24"/>
-          <w:szCs w:val="24"/>
-        </w:rPr>
-        <w:t xml:space="preserve">+ Có nhiều </w:t>
+        <w:t>- Sản phẩm được thiết kế và cài đặt đầu tiên.</w:t>
+      </w:r>
+    </w:p>
+    <w:p>
+      <w:pPr>
+        <w:spacing w:line="24" w:lineRule="atLeast"/>
+        <w:ind w:left="360"/>
+        <w:rPr>
+          <w:rFonts w:cstheme="minorHAnsi"/>
+          <w:sz w:val="24"/>
+          <w:szCs w:val="24"/>
+        </w:rPr>
+      </w:pPr>
+      <w:r>
+        <w:rPr>
+          <w:rFonts w:cstheme="minorHAnsi"/>
+          <w:sz w:val="24"/>
+          <w:szCs w:val="24"/>
+        </w:rPr>
+        <w:t>- Sản phẩm được phục vụ cho những đặc thù riêng.</w:t>
+      </w:r>
+    </w:p>
+    <w:p>
+      <w:pPr>
+        <w:spacing w:line="24" w:lineRule="atLeast"/>
+        <w:ind w:left="360"/>
+        <w:rPr>
+          <w:rFonts w:cstheme="minorHAnsi"/>
+          <w:sz w:val="24"/>
+          <w:szCs w:val="24"/>
+        </w:rPr>
+      </w:pPr>
+      <w:r>
+        <w:rPr>
+          <w:rFonts w:cstheme="minorHAnsi"/>
+          <w:sz w:val="24"/>
+          <w:szCs w:val="24"/>
+        </w:rPr>
+        <w:t>- Sản phẩm có những đặc điểm khác về mặt nguyên lý so với các sả</w:t>
+      </w:r>
+      <w:r>
+        <w:rPr>
+          <w:rFonts w:cstheme="minorHAnsi"/>
+          <w:sz w:val="24"/>
+          <w:szCs w:val="24"/>
+        </w:rPr>
+        <w:t xml:space="preserve">n </w:t>
+      </w:r>
+      <w:r>
+        <w:rPr>
+          <w:rFonts w:cstheme="minorHAnsi"/>
+          <w:sz w:val="24"/>
+          <w:szCs w:val="24"/>
+        </w:rPr>
+        <w:t>phẩm hiện hành.</w:t>
+      </w:r>
+    </w:p>
+    <w:p>
+      <w:pPr>
+        <w:spacing w:line="24" w:lineRule="atLeast"/>
+        <w:ind w:left="360"/>
+        <w:rPr>
+          <w:rFonts w:cstheme="minorHAnsi"/>
+          <w:sz w:val="24"/>
+          <w:szCs w:val="24"/>
+        </w:rPr>
+      </w:pPr>
+      <w:r>
+        <w:rPr>
+          <w:rFonts w:cstheme="minorHAnsi"/>
+          <w:sz w:val="24"/>
+          <w:szCs w:val="24"/>
+        </w:rPr>
+        <w:t>- Sản phẩm có những ưu thế nổi bậc so với sản phẩm hiện hành.</w:t>
+      </w:r>
+    </w:p>
+    <w:p>
+      <w:pPr>
+        <w:spacing w:line="24" w:lineRule="atLeast"/>
+        <w:ind w:left="360"/>
+        <w:rPr>
+          <w:rFonts w:cstheme="minorHAnsi"/>
+          <w:sz w:val="24"/>
+          <w:szCs w:val="24"/>
+        </w:rPr>
+      </w:pPr>
+      <w:r>
+        <w:rPr>
+          <w:rFonts w:cstheme="minorHAnsi"/>
+          <w:sz w:val="24"/>
+          <w:szCs w:val="24"/>
+        </w:rPr>
+        <w:t>2.1.7. Tính an toàn</w:t>
+      </w:r>
+    </w:p>
+    <w:p>
+      <w:pPr>
+        <w:spacing w:line="24" w:lineRule="atLeast"/>
+        <w:ind w:left="360"/>
+        <w:rPr>
+          <w:rFonts w:cstheme="minorHAnsi"/>
+          <w:sz w:val="24"/>
+          <w:szCs w:val="24"/>
+        </w:rPr>
+      </w:pPr>
+      <w:r>
+        <w:rPr>
+          <w:rFonts w:cstheme="minorHAnsi"/>
+          <w:sz w:val="24"/>
+          <w:szCs w:val="24"/>
+        </w:rPr>
+        <w:t>Tính an toàn của sản phẩm phần mềm được đánh giá thông qua:</w:t>
+      </w:r>
+    </w:p>
+    <w:p>
+      <w:pPr>
+        <w:spacing w:line="24" w:lineRule="atLeast"/>
+        <w:ind w:left="360"/>
+        <w:rPr>
+          <w:rFonts w:cstheme="minorHAnsi"/>
+          <w:sz w:val="24"/>
+          <w:szCs w:val="24"/>
+        </w:rPr>
+      </w:pPr>
+      <w:r>
+        <w:rPr>
+          <w:rFonts w:cstheme="minorHAnsi"/>
+          <w:sz w:val="24"/>
+          <w:szCs w:val="24"/>
+        </w:rPr>
+        <w:t>- Có cơ chế bảo mật và bảo vệ các đối tượng do hệ thống phát sinh hoặ</w:t>
+      </w:r>
+      <w:r>
+        <w:rPr>
+          <w:rFonts w:cstheme="minorHAnsi"/>
+          <w:sz w:val="24"/>
+          <w:szCs w:val="24"/>
+        </w:rPr>
+        <w:t xml:space="preserve">c </w:t>
+      </w:r>
+      <w:r>
+        <w:rPr>
+          <w:rFonts w:cstheme="minorHAnsi"/>
+          <w:sz w:val="24"/>
+          <w:szCs w:val="24"/>
+        </w:rPr>
+        <w:t>quản lý.</w:t>
+      </w:r>
+    </w:p>
+    <w:p>
+      <w:pPr>
+        <w:spacing w:line="24" w:lineRule="atLeast"/>
+        <w:ind w:left="360"/>
+        <w:rPr>
+          <w:rFonts w:cstheme="minorHAnsi"/>
+          <w:sz w:val="24"/>
+          <w:szCs w:val="24"/>
+        </w:rPr>
+      </w:pPr>
+      <w:r>
+        <w:rPr>
+          <w:rFonts w:cstheme="minorHAnsi"/>
+          <w:sz w:val="24"/>
+          <w:szCs w:val="24"/>
+        </w:rPr>
+        <w:t>- Bản thân sản phẩm được đặt trong một cơ chế bảo mật nhằm chố</w:t>
+      </w:r>
+      <w:r>
+        <w:rPr>
+          <w:rFonts w:cstheme="minorHAnsi"/>
+          <w:sz w:val="24"/>
+          <w:szCs w:val="24"/>
+        </w:rPr>
+        <w:t xml:space="preserve">ng sao </w:t>
+      </w:r>
+      <w:r>
+        <w:rPr>
+          <w:rFonts w:cstheme="minorHAnsi"/>
+          <w:sz w:val="24"/>
+          <w:szCs w:val="24"/>
+        </w:rPr>
+        <w:t>chép trộm hoặc làm biến dạng sản phẩm đó.</w:t>
+      </w:r>
+    </w:p>
+    <w:p>
+      <w:pPr>
+        <w:spacing w:line="24" w:lineRule="atLeast"/>
+        <w:ind w:left="360"/>
+        <w:rPr>
+          <w:rFonts w:cstheme="minorHAnsi"/>
+          <w:sz w:val="24"/>
+          <w:szCs w:val="24"/>
+        </w:rPr>
+      </w:pPr>
+      <w:r>
+        <w:rPr>
+          <w:rFonts w:cstheme="minorHAnsi"/>
+          <w:sz w:val="24"/>
+          <w:szCs w:val="24"/>
+        </w:rPr>
+        <w:t>2.1.8. Tính toàn vẹn</w:t>
+      </w:r>
+    </w:p>
+    <w:p>
+      <w:pPr>
+        <w:spacing w:line="24" w:lineRule="atLeast"/>
+        <w:ind w:left="360"/>
+        <w:rPr>
+          <w:rFonts w:cstheme="minorHAnsi"/>
+          <w:sz w:val="24"/>
+          <w:szCs w:val="24"/>
+        </w:rPr>
+      </w:pPr>
+      <w:r>
+        <w:rPr>
+          <w:rFonts w:cstheme="minorHAnsi"/>
+          <w:sz w:val="24"/>
+          <w:szCs w:val="24"/>
+        </w:rPr>
+        <w:t>Sản phẩm phần mềm có tính toàn vẹn khi nó:</w:t>
+      </w:r>
+    </w:p>
+    <w:p>
+      <w:pPr>
+        <w:spacing w:line="24" w:lineRule="atLeast"/>
+        <w:ind w:left="360"/>
+        <w:rPr>
+          <w:rFonts w:cstheme="minorHAnsi"/>
+          <w:sz w:val="24"/>
+          <w:szCs w:val="24"/>
+        </w:rPr>
+      </w:pPr>
+      <w:r>
+        <w:rPr>
+          <w:rFonts w:cstheme="minorHAnsi"/>
+          <w:sz w:val="24"/>
+          <w:szCs w:val="24"/>
+        </w:rPr>
+        <w:t>- Có cơ chế ngăn ngừa việc thâm nhập bất hợp pháp vào phần mề</w:t>
+      </w:r>
+      <w:r>
+        <w:rPr>
+          <w:rFonts w:cstheme="minorHAnsi"/>
+          <w:sz w:val="24"/>
+          <w:szCs w:val="24"/>
+        </w:rPr>
+        <w:t xml:space="preserve">m hay </w:t>
+      </w:r>
+      <w:r>
+        <w:rPr>
+          <w:rFonts w:cstheme="minorHAnsi"/>
+          <w:sz w:val="24"/>
+          <w:szCs w:val="24"/>
+        </w:rPr>
+        <w:t>dữ liệu và ngăn ngừa việc phát sinh ra những đối tượng (dữ liệ</w:t>
+      </w:r>
+      <w:r>
+        <w:rPr>
+          <w:rFonts w:cstheme="minorHAnsi"/>
+          <w:sz w:val="24"/>
+          <w:szCs w:val="24"/>
+        </w:rPr>
+        <w:t xml:space="preserve">u, đơn </w:t>
+      </w:r>
+      <w:r>
+        <w:rPr>
+          <w:rFonts w:cstheme="minorHAnsi"/>
+          <w:sz w:val="24"/>
+          <w:szCs w:val="24"/>
+        </w:rPr>
+        <w:t>thể...) sai quy cách hoặc mâu thuẩn với các đối tượng sẳn có.</w:t>
+      </w:r>
+    </w:p>
+    <w:p>
+      <w:pPr>
+        <w:spacing w:line="24" w:lineRule="atLeast"/>
+        <w:ind w:left="360"/>
+        <w:rPr>
+          <w:rFonts w:cstheme="minorHAnsi"/>
+          <w:sz w:val="24"/>
+          <w:szCs w:val="24"/>
+        </w:rPr>
+      </w:pPr>
+      <w:r>
+        <w:rPr>
+          <w:rFonts w:cstheme="minorHAnsi"/>
+          <w:sz w:val="24"/>
+          <w:szCs w:val="24"/>
+        </w:rPr>
+        <w:t>- Không gây ra nhập nhằng trong thao tác. Đảm bảo nhất quán về</w:t>
+      </w:r>
+      <w:r>
+        <w:rPr>
+          <w:rFonts w:cstheme="minorHAnsi"/>
+          <w:sz w:val="24"/>
+          <w:szCs w:val="24"/>
+        </w:rPr>
+        <w:t xml:space="preserve"> cú </w:t>
+      </w:r>
+      <w:r>
+        <w:rPr>
+          <w:rFonts w:cstheme="minorHAnsi"/>
+          <w:sz w:val="24"/>
+          <w:szCs w:val="24"/>
+        </w:rPr>
+        <w:t>pháp.</w:t>
+      </w:r>
+    </w:p>
+    <w:p>
+      <w:pPr>
+        <w:spacing w:line="24" w:lineRule="atLeast"/>
+        <w:ind w:left="360"/>
+        <w:rPr>
+          <w:rFonts w:cstheme="minorHAnsi"/>
+          <w:sz w:val="24"/>
+          <w:szCs w:val="24"/>
+        </w:rPr>
+      </w:pPr>
+      <w:r>
+        <w:rPr>
+          <w:rFonts w:cstheme="minorHAnsi"/>
+          <w:sz w:val="24"/>
+          <w:szCs w:val="24"/>
+        </w:rPr>
+        <w:t>- Có cơ chế phục hồi lại toàn bộ hoặc một phần những đối tượng thuộ</w:t>
+      </w:r>
+      <w:r>
+        <w:rPr>
+          <w:rFonts w:cstheme="minorHAnsi"/>
+          <w:sz w:val="24"/>
+          <w:szCs w:val="24"/>
+        </w:rPr>
+        <w:t xml:space="preserve">c </w:t>
+      </w:r>
+      <w:r>
+        <w:rPr>
+          <w:rFonts w:cstheme="minorHAnsi"/>
+          <w:sz w:val="24"/>
+          <w:szCs w:val="24"/>
+        </w:rPr>
+        <w:t>toàn bộ hoặc mộ</w:t>
+      </w:r>
+      <w:r>
+        <w:rPr>
+          <w:rFonts w:cstheme="minorHAnsi"/>
+          <w:sz w:val="24"/>
+          <w:szCs w:val="24"/>
+        </w:rPr>
+        <w:t xml:space="preserve">t </w:t>
+      </w:r>
+      <w:r>
+        <w:rPr>
+          <w:rFonts w:cstheme="minorHAnsi"/>
+          <w:sz w:val="24"/>
+          <w:szCs w:val="24"/>
+        </w:rPr>
+        <w:t>phần những đối tượng thuộc diện quản lý của sả</w:t>
+      </w:r>
+      <w:r>
+        <w:rPr>
+          <w:rFonts w:cstheme="minorHAnsi"/>
+          <w:sz w:val="24"/>
+          <w:szCs w:val="24"/>
+        </w:rPr>
+        <w:t xml:space="preserve">n </w:t>
+      </w:r>
+      <w:r>
+        <w:rPr>
+          <w:rFonts w:cstheme="minorHAnsi"/>
+          <w:sz w:val="24"/>
+          <w:szCs w:val="24"/>
+        </w:rPr>
+        <w:t>phẩm trong trường hợp có sự cố</w:t>
+      </w:r>
+      <w:r>
+        <w:rPr>
+          <w:rFonts w:cstheme="minorHAnsi"/>
+          <w:sz w:val="24"/>
+          <w:szCs w:val="24"/>
+        </w:rPr>
+        <w:t xml:space="preserve"> như </w:t>
+      </w:r>
+      <w:r>
+        <w:rPr>
+          <w:rFonts w:cstheme="minorHAnsi"/>
+          <w:sz w:val="24"/>
+          <w:szCs w:val="24"/>
+        </w:rPr>
+        <w:t>hỏng máy, mất điện đột ngột.</w:t>
+      </w:r>
+    </w:p>
+    <w:p>
+      <w:pPr>
+        <w:spacing w:line="24" w:lineRule="atLeast"/>
+        <w:ind w:left="360"/>
+        <w:rPr>
+          <w:rFonts w:cstheme="minorHAnsi"/>
+          <w:sz w:val="24"/>
+          <w:szCs w:val="24"/>
+        </w:rPr>
+      </w:pPr>
+      <w:r>
+        <w:rPr>
+          <w:rFonts w:cstheme="minorHAnsi"/>
+          <w:sz w:val="24"/>
+          <w:szCs w:val="24"/>
+        </w:rPr>
+        <w:t>2.1.9. Tính đối xứng và đầy đủ chức năng</w:t>
+      </w:r>
+    </w:p>
+    <w:p>
+      <w:pPr>
+        <w:spacing w:line="24" w:lineRule="atLeast"/>
+        <w:ind w:left="360"/>
+        <w:rPr>
+          <w:rFonts w:cstheme="minorHAnsi"/>
+          <w:sz w:val="24"/>
+          <w:szCs w:val="24"/>
+        </w:rPr>
+      </w:pPr>
+      <w:r>
+        <w:rPr>
+          <w:rFonts w:cstheme="minorHAnsi"/>
+          <w:sz w:val="24"/>
+          <w:szCs w:val="24"/>
+        </w:rPr>
+        <w:t>Sản phẩm cung cấp đủ các chức năng cho người sử dụng và các chức năng củ</w:t>
+      </w:r>
+      <w:r>
+        <w:rPr>
+          <w:rFonts w:cstheme="minorHAnsi"/>
+          <w:sz w:val="24"/>
+          <w:szCs w:val="24"/>
+        </w:rPr>
+        <w:t xml:space="preserve">a </w:t>
+      </w:r>
+      <w:r>
+        <w:rPr>
+          <w:rFonts w:cstheme="minorHAnsi"/>
+          <w:sz w:val="24"/>
+          <w:szCs w:val="24"/>
+        </w:rPr>
+        <w:t>sản phẩm có các cặp loại trừ lẫn nhau, ví dụ các chức năng đối xứng thường gặp:</w:t>
+      </w:r>
+    </w:p>
+    <w:p>
+      <w:pPr>
+        <w:spacing w:line="24" w:lineRule="atLeast"/>
+        <w:ind w:left="360"/>
+        <w:rPr>
+          <w:rFonts w:cstheme="minorHAnsi"/>
+          <w:sz w:val="24"/>
+          <w:szCs w:val="24"/>
+        </w:rPr>
+      </w:pPr>
+      <w:r>
+        <w:rPr>
+          <w:rFonts w:cstheme="minorHAnsi"/>
+          <w:sz w:val="24"/>
+          <w:szCs w:val="24"/>
+        </w:rPr>
+        <w:t>+ Tạo lập - Hủy bỏ</w:t>
+      </w:r>
+    </w:p>
+    <w:p>
+      <w:pPr>
+        <w:spacing w:line="24" w:lineRule="atLeast"/>
+        <w:ind w:left="360"/>
+        <w:rPr>
+          <w:rFonts w:cstheme="minorHAnsi"/>
+          <w:sz w:val="24"/>
+          <w:szCs w:val="24"/>
+        </w:rPr>
+      </w:pPr>
+      <w:r>
+        <w:rPr>
+          <w:rFonts w:cstheme="minorHAnsi"/>
+          <w:sz w:val="24"/>
+          <w:szCs w:val="24"/>
+        </w:rPr>
+        <w:t>+ Thêm - Bớt (xem - xóa),</w:t>
+      </w:r>
+    </w:p>
+    <w:p>
+      <w:pPr>
+        <w:spacing w:line="24" w:lineRule="atLeast"/>
+        <w:ind w:left="360"/>
+        <w:rPr>
+          <w:rFonts w:cstheme="minorHAnsi"/>
+          <w:sz w:val="24"/>
+          <w:szCs w:val="24"/>
+        </w:rPr>
+      </w:pPr>
+      <w:r>
+        <w:rPr>
+          <w:rFonts w:cstheme="minorHAnsi"/>
+          <w:sz w:val="24"/>
+          <w:szCs w:val="24"/>
+        </w:rPr>
+        <w:t>+ Tăng - Giảm,</w:t>
+      </w:r>
+    </w:p>
+    <w:p>
+      <w:pPr>
+        <w:spacing w:line="24" w:lineRule="atLeast"/>
+        <w:ind w:left="360"/>
+        <w:rPr>
+          <w:rFonts w:cstheme="minorHAnsi"/>
+          <w:sz w:val="24"/>
+          <w:szCs w:val="24"/>
+        </w:rPr>
+      </w:pPr>
+      <w:r>
+        <w:rPr>
+          <w:rFonts w:cstheme="minorHAnsi"/>
+          <w:sz w:val="24"/>
+          <w:szCs w:val="24"/>
+        </w:rPr>
+        <w:t>+ Dịch chuyển lên - xuống; phải - trái,</w:t>
+      </w:r>
+    </w:p>
+    <w:p>
+      <w:pPr>
+        <w:spacing w:line="24" w:lineRule="atLeast"/>
+        <w:ind w:left="360"/>
+        <w:rPr>
+          <w:rFonts w:cstheme="minorHAnsi"/>
+          <w:sz w:val="24"/>
+          <w:szCs w:val="24"/>
+        </w:rPr>
+      </w:pPr>
+      <w:r>
+        <w:rPr>
+          <w:rFonts w:cstheme="minorHAnsi"/>
+          <w:sz w:val="24"/>
+          <w:szCs w:val="24"/>
+        </w:rPr>
+        <w:t xml:space="preserve">+ Quay xuôi - ngược chiều kim đồng </w:t>
       </w:r>
       <w:proofErr w:type="gramStart"/>
       <w:r>
@@ -2380,7 +3109,7 @@
           <w:sz w:val="24"/>
           <w:szCs w:val="24"/>
         </w:rPr>
-        <w:t>lỗi,...</w:t>
+        <w:t>hồ,...</w:t>
       </w:r>
       <w:proofErr w:type="gramEnd"/>
     </w:p>
@@ -2400,588 +3129,45 @@
           <w:sz w:val="24"/>
           <w:szCs w:val="24"/>
         </w:rPr>
-        <w:t>2.1.2. Tính khoa học</w:t>
-      </w:r>
-    </w:p>
-    <w:p>
-      <w:pPr>
-        <w:spacing w:line="24" w:lineRule="atLeast"/>
-        <w:ind w:left="360"/>
-        <w:rPr>
-          <w:rFonts w:cstheme="minorHAnsi"/>
-          <w:sz w:val="24"/>
-          <w:szCs w:val="24"/>
-        </w:rPr>
-      </w:pPr>
-      <w:r>
-        <w:rPr>
-          <w:rFonts w:cstheme="minorHAnsi"/>
-          <w:sz w:val="24"/>
-          <w:szCs w:val="24"/>
-        </w:rPr>
-        <w:t>Tính khoa học của phần mềm được thể hiện qua các mặt</w:t>
-      </w:r>
-    </w:p>
-    <w:p>
-      <w:pPr>
-        <w:spacing w:line="24" w:lineRule="atLeast"/>
-        <w:ind w:left="360"/>
-        <w:rPr>
-          <w:rFonts w:cstheme="minorHAnsi"/>
-          <w:sz w:val="24"/>
-          <w:szCs w:val="24"/>
-        </w:rPr>
-      </w:pPr>
-      <w:r>
-        <w:rPr>
-          <w:rFonts w:cstheme="minorHAnsi"/>
-          <w:sz w:val="24"/>
-          <w:szCs w:val="24"/>
-        </w:rPr>
-        <w:t>- Khoa học về cấu trúc.</w:t>
-      </w:r>
-    </w:p>
-    <w:p>
-      <w:pPr>
-        <w:spacing w:line="24" w:lineRule="atLeast"/>
-        <w:ind w:left="360"/>
-        <w:rPr>
-          <w:rFonts w:cstheme="minorHAnsi"/>
-          <w:sz w:val="24"/>
-          <w:szCs w:val="24"/>
-        </w:rPr>
-      </w:pPr>
-      <w:r>
-        <w:rPr>
-          <w:rFonts w:cstheme="minorHAnsi"/>
-          <w:sz w:val="24"/>
-          <w:szCs w:val="24"/>
-        </w:rPr>
-        <w:t>- Khoa học về nội dung.</w:t>
-      </w:r>
-    </w:p>
-    <w:p>
-      <w:pPr>
-        <w:spacing w:line="24" w:lineRule="atLeast"/>
-        <w:ind w:left="360"/>
-        <w:rPr>
-          <w:rFonts w:cstheme="minorHAnsi"/>
-          <w:sz w:val="24"/>
-          <w:szCs w:val="24"/>
-        </w:rPr>
-      </w:pPr>
-      <w:r>
-        <w:rPr>
-          <w:rFonts w:cstheme="minorHAnsi"/>
-          <w:sz w:val="24"/>
-          <w:szCs w:val="24"/>
-        </w:rPr>
-        <w:t>- Khoa học về hình thức thao tác.</w:t>
-      </w:r>
-    </w:p>
-    <w:p>
-      <w:pPr>
-        <w:spacing w:line="24" w:lineRule="atLeast"/>
-        <w:ind w:left="360"/>
-        <w:rPr>
-          <w:rFonts w:cstheme="minorHAnsi"/>
-          <w:sz w:val="24"/>
-          <w:szCs w:val="24"/>
-        </w:rPr>
-      </w:pPr>
-      <w:r>
-        <w:rPr>
-          <w:rFonts w:cstheme="minorHAnsi"/>
-          <w:sz w:val="24"/>
-          <w:szCs w:val="24"/>
-        </w:rPr>
-        <w:t>2.1.3. Tính tin cậy</w:t>
-      </w:r>
-    </w:p>
-    <w:p>
-      <w:pPr>
-        <w:spacing w:line="24" w:lineRule="atLeast"/>
-        <w:ind w:left="360"/>
-        <w:rPr>
-          <w:rFonts w:cstheme="minorHAnsi"/>
-          <w:sz w:val="24"/>
-          <w:szCs w:val="24"/>
-        </w:rPr>
-      </w:pPr>
-      <w:r>
-        <w:rPr>
-          <w:rFonts w:cstheme="minorHAnsi"/>
-          <w:sz w:val="24"/>
-          <w:szCs w:val="24"/>
-        </w:rPr>
-        <w:t>Tính tin cậy của sản phẩm phần mềm thể hiện ở sản phẩm được trông chờ thự</w:t>
-      </w:r>
-      <w:r>
-        <w:rPr>
-          <w:rFonts w:cstheme="minorHAnsi"/>
-          <w:sz w:val="24"/>
-          <w:szCs w:val="24"/>
-        </w:rPr>
-        <w:t xml:space="preserve">c </w:t>
-      </w:r>
-      <w:r>
-        <w:rPr>
-          <w:rFonts w:cstheme="minorHAnsi"/>
-          <w:sz w:val="24"/>
-          <w:szCs w:val="24"/>
-        </w:rPr>
-        <w:t>hiện các chức năng dự kiến của nó với độ chính xác được yêu cầu.</w:t>
-      </w:r>
-    </w:p>
-    <w:p>
-      <w:pPr>
-        <w:spacing w:line="24" w:lineRule="atLeast"/>
-        <w:ind w:left="360"/>
-        <w:rPr>
-          <w:rFonts w:cstheme="minorHAnsi"/>
-          <w:sz w:val="24"/>
-          <w:szCs w:val="24"/>
-        </w:rPr>
-      </w:pPr>
-      <w:r>
-        <w:rPr>
-          <w:rFonts w:cstheme="minorHAnsi"/>
-          <w:sz w:val="24"/>
-          <w:szCs w:val="24"/>
-        </w:rPr>
-        <w:t>2.1.4. Tính kiểm thử được</w:t>
-      </w:r>
-    </w:p>
-    <w:p>
-      <w:pPr>
-        <w:spacing w:line="24" w:lineRule="atLeast"/>
-        <w:ind w:left="360"/>
-        <w:rPr>
-          <w:rFonts w:cstheme="minorHAnsi"/>
-          <w:sz w:val="24"/>
-          <w:szCs w:val="24"/>
-        </w:rPr>
-      </w:pPr>
-      <w:r>
-        <w:rPr>
-          <w:rFonts w:cstheme="minorHAnsi"/>
-          <w:sz w:val="24"/>
-          <w:szCs w:val="24"/>
-        </w:rPr>
-        <w:t>Phần mềm có thể kiểm thử được là phần mềm mà nó có cách dễ dàng để có thể</w:t>
-      </w:r>
-      <w:r>
-        <w:rPr>
-          <w:rFonts w:cstheme="minorHAnsi"/>
-          <w:sz w:val="24"/>
-          <w:szCs w:val="24"/>
-        </w:rPr>
-        <w:t xml:space="preserve"> </w:t>
-      </w:r>
-      <w:r>
-        <w:rPr>
-          <w:rFonts w:cstheme="minorHAnsi"/>
-          <w:sz w:val="24"/>
-          <w:szCs w:val="24"/>
-        </w:rPr>
-        <w:t>kiểm tra được. Đảm bảo rằng nó thực hiện đúng các chức năng dự định.</w:t>
-      </w:r>
-    </w:p>
-    <w:p>
-      <w:pPr>
-        <w:spacing w:line="24" w:lineRule="atLeast"/>
-        <w:ind w:left="360"/>
-        <w:rPr>
-          <w:rFonts w:cstheme="minorHAnsi"/>
-          <w:sz w:val="24"/>
-          <w:szCs w:val="24"/>
-        </w:rPr>
-      </w:pPr>
-      <w:r>
-        <w:rPr>
-          <w:rFonts w:cstheme="minorHAnsi"/>
-          <w:sz w:val="24"/>
-          <w:szCs w:val="24"/>
-        </w:rPr>
-        <w:t>2.1.5. Tính hữu hiệu</w:t>
-      </w:r>
-    </w:p>
-    <w:p>
-      <w:pPr>
-        <w:spacing w:line="24" w:lineRule="atLeast"/>
-        <w:ind w:left="360"/>
-        <w:rPr>
-          <w:rFonts w:cstheme="minorHAnsi"/>
-          <w:sz w:val="24"/>
-          <w:szCs w:val="24"/>
-        </w:rPr>
-      </w:pPr>
-      <w:r>
-        <w:rPr>
-          <w:rFonts w:cstheme="minorHAnsi"/>
-          <w:sz w:val="24"/>
-          <w:szCs w:val="24"/>
-        </w:rPr>
-        <w:t>Tính hữu hiệu của phần mềm được xác định qua các tiêu chuẩn sau:</w:t>
-      </w:r>
-    </w:p>
-    <w:p>
-      <w:pPr>
-        <w:spacing w:line="24" w:lineRule="atLeast"/>
-        <w:ind w:left="360"/>
-        <w:rPr>
-          <w:rFonts w:cstheme="minorHAnsi"/>
-          <w:sz w:val="24"/>
-          <w:szCs w:val="24"/>
-        </w:rPr>
-      </w:pPr>
-      <w:r>
-        <w:rPr>
-          <w:rFonts w:cstheme="minorHAnsi"/>
-          <w:sz w:val="24"/>
-          <w:szCs w:val="24"/>
-        </w:rPr>
-        <w:t>- Hiệu quả kinh tế hoặc ý nghĩa; giá trị thu được do áp dụng sản phẩm đó.</w:t>
-      </w:r>
-    </w:p>
-    <w:p>
-      <w:pPr>
-        <w:spacing w:line="24" w:lineRule="atLeast"/>
-        <w:ind w:left="360"/>
-        <w:rPr>
-          <w:rFonts w:cstheme="minorHAnsi"/>
-          <w:sz w:val="24"/>
-          <w:szCs w:val="24"/>
-        </w:rPr>
-      </w:pPr>
-      <w:r>
-        <w:rPr>
-          <w:rFonts w:cstheme="minorHAnsi"/>
-          <w:sz w:val="24"/>
-          <w:szCs w:val="24"/>
-        </w:rPr>
-        <w:t>- Tốc độ xử lý sản phẩm.</w:t>
-      </w:r>
-    </w:p>
-    <w:p>
-      <w:pPr>
-        <w:spacing w:line="24" w:lineRule="atLeast"/>
-        <w:ind w:left="360"/>
-        <w:rPr>
-          <w:rFonts w:cstheme="minorHAnsi"/>
-          <w:sz w:val="24"/>
-          <w:szCs w:val="24"/>
-        </w:rPr>
-      </w:pPr>
-      <w:r>
-        <w:rPr>
-          <w:rFonts w:cstheme="minorHAnsi"/>
-          <w:sz w:val="24"/>
-          <w:szCs w:val="24"/>
-        </w:rPr>
-        <w:t>- Giới hạn tối đa của sản phẩm hoặc miền xác định của chương trình đượ</w:t>
-      </w:r>
-      <w:r>
-        <w:rPr>
-          <w:rFonts w:cstheme="minorHAnsi"/>
-          <w:sz w:val="24"/>
-          <w:szCs w:val="24"/>
-        </w:rPr>
-        <w:t xml:space="preserve">c </w:t>
-      </w:r>
-      <w:r>
-        <w:rPr>
-          <w:rFonts w:cstheme="minorHAnsi"/>
-          <w:sz w:val="24"/>
-          <w:szCs w:val="24"/>
-        </w:rPr>
-        <w:t>xác định qua khố</w:t>
-      </w:r>
-      <w:r>
-        <w:rPr>
-          <w:rFonts w:cstheme="minorHAnsi"/>
-          <w:sz w:val="24"/>
-          <w:szCs w:val="24"/>
-        </w:rPr>
-        <w:t xml:space="preserve">i </w:t>
-      </w:r>
-      <w:r>
-        <w:rPr>
-          <w:rFonts w:cstheme="minorHAnsi"/>
-          <w:sz w:val="24"/>
-          <w:szCs w:val="24"/>
-        </w:rPr>
-        <w:t>lượng tối đa của các đối tượng mà sản phẩm đó quả</w:t>
-      </w:r>
-      <w:r>
-        <w:rPr>
-          <w:rFonts w:cstheme="minorHAnsi"/>
-          <w:sz w:val="24"/>
-          <w:szCs w:val="24"/>
-        </w:rPr>
-        <w:t xml:space="preserve">n </w:t>
-      </w:r>
-      <w:r>
-        <w:rPr>
-          <w:rFonts w:cstheme="minorHAnsi"/>
-          <w:sz w:val="24"/>
-          <w:szCs w:val="24"/>
-        </w:rPr>
-        <w:t>lý.</w:t>
-      </w:r>
-    </w:p>
-    <w:p>
-      <w:pPr>
-        <w:spacing w:line="24" w:lineRule="atLeast"/>
-        <w:ind w:left="360"/>
-        <w:rPr>
-          <w:rFonts w:cstheme="minorHAnsi"/>
-          <w:sz w:val="24"/>
-          <w:szCs w:val="24"/>
-        </w:rPr>
-      </w:pPr>
-      <w:r>
-        <w:rPr>
-          <w:rFonts w:cstheme="minorHAnsi"/>
-          <w:sz w:val="24"/>
-          <w:szCs w:val="24"/>
-        </w:rPr>
-        <w:t>2.1.6. Tính sáng tạo</w:t>
-      </w:r>
-    </w:p>
-    <w:p>
-      <w:pPr>
-        <w:spacing w:line="24" w:lineRule="atLeast"/>
-        <w:ind w:left="360"/>
-        <w:rPr>
-          <w:rFonts w:cstheme="minorHAnsi"/>
-          <w:sz w:val="24"/>
-          <w:szCs w:val="24"/>
-        </w:rPr>
-      </w:pPr>
-      <w:r>
-        <w:rPr>
-          <w:rFonts w:cstheme="minorHAnsi"/>
-          <w:sz w:val="24"/>
-          <w:szCs w:val="24"/>
-        </w:rPr>
-        <w:t>Một sản phẩm phần mềm có tính sáng tạo khi nó thảo mãn mộ</w:t>
-      </w:r>
-      <w:r>
-        <w:rPr>
-          <w:rFonts w:cstheme="minorHAnsi"/>
-          <w:sz w:val="24"/>
-          <w:szCs w:val="24"/>
-        </w:rPr>
-        <w:t xml:space="preserve">t trong các tính </w:t>
-      </w:r>
-      <w:r>
-        <w:rPr>
-          <w:rFonts w:cstheme="minorHAnsi"/>
-          <w:sz w:val="24"/>
-          <w:szCs w:val="24"/>
-        </w:rPr>
-        <w:t>chất sau:</w:t>
-      </w:r>
-    </w:p>
-    <w:p>
-      <w:pPr>
-        <w:spacing w:line="24" w:lineRule="atLeast"/>
-        <w:ind w:left="360"/>
-        <w:rPr>
-          <w:rFonts w:cstheme="minorHAnsi"/>
-          <w:sz w:val="24"/>
-          <w:szCs w:val="24"/>
-        </w:rPr>
-      </w:pPr>
-      <w:r>
-        <w:rPr>
-          <w:rFonts w:cstheme="minorHAnsi"/>
-          <w:sz w:val="24"/>
-          <w:szCs w:val="24"/>
-        </w:rPr>
-        <w:t>- Sản phẩm được thiết kế và cài đặt đầu tiên.</w:t>
-      </w:r>
-    </w:p>
-    <w:p>
-      <w:pPr>
-        <w:spacing w:line="24" w:lineRule="atLeast"/>
-        <w:ind w:left="360"/>
-        <w:rPr>
-          <w:rFonts w:cstheme="minorHAnsi"/>
-          <w:sz w:val="24"/>
-          <w:szCs w:val="24"/>
-        </w:rPr>
-      </w:pPr>
-      <w:r>
-        <w:rPr>
-          <w:rFonts w:cstheme="minorHAnsi"/>
-          <w:sz w:val="24"/>
-          <w:szCs w:val="24"/>
-        </w:rPr>
-        <w:t>- Sản phẩm được phục vụ cho những đặc thù riêng.</w:t>
-      </w:r>
-    </w:p>
-    <w:p>
-      <w:pPr>
-        <w:spacing w:line="24" w:lineRule="atLeast"/>
-        <w:ind w:left="360"/>
-        <w:rPr>
-          <w:rFonts w:cstheme="minorHAnsi"/>
-          <w:sz w:val="24"/>
-          <w:szCs w:val="24"/>
-        </w:rPr>
-      </w:pPr>
-      <w:r>
-        <w:rPr>
-          <w:rFonts w:cstheme="minorHAnsi"/>
-          <w:sz w:val="24"/>
-          <w:szCs w:val="24"/>
-        </w:rPr>
-        <w:t>- Sản phẩm có những đặc điểm khác về mặt nguyên lý so với các sả</w:t>
-      </w:r>
-      <w:r>
-        <w:rPr>
-          <w:rFonts w:cstheme="minorHAnsi"/>
-          <w:sz w:val="24"/>
-          <w:szCs w:val="24"/>
-        </w:rPr>
-        <w:t xml:space="preserve">n </w:t>
-      </w:r>
-      <w:r>
-        <w:rPr>
-          <w:rFonts w:cstheme="minorHAnsi"/>
-          <w:sz w:val="24"/>
-          <w:szCs w:val="24"/>
-        </w:rPr>
-        <w:t>phẩm hiện hành.</w:t>
-      </w:r>
-    </w:p>
-    <w:p>
-      <w:pPr>
-        <w:spacing w:line="24" w:lineRule="atLeast"/>
-        <w:ind w:left="360"/>
-        <w:rPr>
-          <w:rFonts w:cstheme="minorHAnsi"/>
-          <w:sz w:val="24"/>
-          <w:szCs w:val="24"/>
-        </w:rPr>
-      </w:pPr>
-      <w:r>
-        <w:rPr>
-          <w:rFonts w:cstheme="minorHAnsi"/>
-          <w:sz w:val="24"/>
-          <w:szCs w:val="24"/>
-        </w:rPr>
-        <w:t>- Sản phẩm có những ưu thế nổi bậc so với sản phẩm hiện hành.</w:t>
-      </w:r>
-    </w:p>
-    <w:p>
-      <w:pPr>
-        <w:spacing w:line="24" w:lineRule="atLeast"/>
-        <w:ind w:left="360"/>
-        <w:rPr>
-          <w:rFonts w:cstheme="minorHAnsi"/>
-          <w:sz w:val="24"/>
-          <w:szCs w:val="24"/>
-        </w:rPr>
-      </w:pPr>
-      <w:r>
-        <w:rPr>
-          <w:rFonts w:cstheme="minorHAnsi"/>
-          <w:sz w:val="24"/>
-          <w:szCs w:val="24"/>
-        </w:rPr>
-        <w:t>2.1.7. Tính an toàn</w:t>
-      </w:r>
-    </w:p>
-    <w:p>
-      <w:pPr>
-        <w:spacing w:line="24" w:lineRule="atLeast"/>
-        <w:ind w:left="360"/>
-        <w:rPr>
-          <w:rFonts w:cstheme="minorHAnsi"/>
-          <w:sz w:val="24"/>
-          <w:szCs w:val="24"/>
-        </w:rPr>
-      </w:pPr>
-      <w:r>
-        <w:rPr>
-          <w:rFonts w:cstheme="minorHAnsi"/>
-          <w:sz w:val="24"/>
-          <w:szCs w:val="24"/>
-        </w:rPr>
-        <w:t>Tính an toàn của sản phẩm phần mềm được đánh giá thông qua:</w:t>
-      </w:r>
-    </w:p>
-    <w:p>
-      <w:pPr>
-        <w:spacing w:line="24" w:lineRule="atLeast"/>
-        <w:ind w:left="360"/>
-        <w:rPr>
-          <w:rFonts w:cstheme="minorHAnsi"/>
-          <w:sz w:val="24"/>
-          <w:szCs w:val="24"/>
-        </w:rPr>
-      </w:pPr>
-      <w:r>
-        <w:rPr>
-          <w:rFonts w:cstheme="minorHAnsi"/>
-          <w:sz w:val="24"/>
-          <w:szCs w:val="24"/>
-        </w:rPr>
-        <w:t>- Có cơ chế bảo mật và bảo vệ các đối tượng do hệ thống phát sinh hoặ</w:t>
-      </w:r>
-      <w:r>
-        <w:rPr>
-          <w:rFonts w:cstheme="minorHAnsi"/>
-          <w:sz w:val="24"/>
-          <w:szCs w:val="24"/>
-        </w:rPr>
-        <w:t xml:space="preserve">c </w:t>
-      </w:r>
-      <w:r>
-        <w:rPr>
-          <w:rFonts w:cstheme="minorHAnsi"/>
-          <w:sz w:val="24"/>
-          <w:szCs w:val="24"/>
-        </w:rPr>
-        <w:t>quản lý.</w:t>
-      </w:r>
-    </w:p>
-    <w:p>
-      <w:pPr>
-        <w:spacing w:line="24" w:lineRule="atLeast"/>
-        <w:ind w:left="360"/>
-        <w:rPr>
-          <w:rFonts w:cstheme="minorHAnsi"/>
-          <w:sz w:val="24"/>
-          <w:szCs w:val="24"/>
-        </w:rPr>
-      </w:pPr>
-      <w:r>
-        <w:rPr>
-          <w:rFonts w:cstheme="minorHAnsi"/>
-          <w:sz w:val="24"/>
-          <w:szCs w:val="24"/>
-        </w:rPr>
-        <w:t>- Bản thân sản phẩm được đặt trong một cơ chế bảo mật nhằm chố</w:t>
-      </w:r>
-      <w:r>
-        <w:rPr>
-          <w:rFonts w:cstheme="minorHAnsi"/>
-          <w:sz w:val="24"/>
-          <w:szCs w:val="24"/>
-        </w:rPr>
-        <w:t xml:space="preserve">ng sao </w:t>
-      </w:r>
-      <w:r>
-        <w:rPr>
-          <w:rFonts w:cstheme="minorHAnsi"/>
-          <w:sz w:val="24"/>
-          <w:szCs w:val="24"/>
-        </w:rPr>
-        <w:t>chép trộm hoặc làm biến dạng sản phẩm đó.</w:t>
+        <w:t>2.1.10. Tính tiêu chuẩn và tính chuẩn</w:t>
+      </w:r>
+    </w:p>
+    <w:p>
+      <w:pPr>
+        <w:spacing w:line="24" w:lineRule="atLeast"/>
+        <w:ind w:left="360"/>
+        <w:rPr>
+          <w:rFonts w:cstheme="minorHAnsi"/>
+          <w:sz w:val="24"/>
+          <w:szCs w:val="24"/>
+        </w:rPr>
+      </w:pPr>
+      <w:r>
+        <w:rPr>
+          <w:rFonts w:cstheme="minorHAnsi"/>
+          <w:sz w:val="24"/>
+          <w:szCs w:val="24"/>
+        </w:rPr>
+        <w:t>Sản phẩm phần mềm cần đạt được một số tiêu chuẩn tối thiểu được thừa nhận trong thị trường hoặc trong khoa học, và có thể chuyển đổi dạng cấu trúc dữ liệu riêng của hệ thống sang chuẩn và ngược lại.</w:t>
+      </w:r>
+    </w:p>
+    <w:p>
+      <w:pPr>
+        <w:spacing w:line="24" w:lineRule="atLeast"/>
+        <w:ind w:left="360"/>
+        <w:rPr>
+          <w:rFonts w:cstheme="minorHAnsi"/>
+          <w:sz w:val="24"/>
+          <w:szCs w:val="24"/>
+        </w:rPr>
+      </w:pPr>
+      <w:r>
+        <w:rPr>
+          <w:rFonts w:cstheme="minorHAnsi"/>
+          <w:sz w:val="24"/>
+          <w:szCs w:val="24"/>
+        </w:rPr>
+        <w:t>Tính chuẩn của phần mềm thể hiện ở sản phẩm đó phù hợp với các chuẩn quốc gia hoặc quốc tế.</w:t>
       </w:r>
     </w:p>
     <w:p>
@@ -3001,525 +3187,6 @@
           <w:szCs w:val="24"/>
         </w:rPr>
         <w:lastRenderedPageBreak/>
-        <w:t>2.1.8. Tính toàn vẹn</w:t>
-      </w:r>
-    </w:p>
-    <w:p>
-      <w:pPr>
-        <w:spacing w:line="24" w:lineRule="atLeast"/>
-        <w:ind w:left="360"/>
-        <w:rPr>
-          <w:rFonts w:cstheme="minorHAnsi"/>
-          <w:sz w:val="24"/>
-          <w:szCs w:val="24"/>
-        </w:rPr>
-      </w:pPr>
-      <w:r>
-        <w:rPr>
-          <w:rFonts w:cstheme="minorHAnsi"/>
-          <w:sz w:val="24"/>
-          <w:szCs w:val="24"/>
-        </w:rPr>
-        <w:t>Sản phẩm phần mềm có tính toàn vẹn khi nó:</w:t>
-      </w:r>
-    </w:p>
-    <w:p>
-      <w:pPr>
-        <w:spacing w:line="24" w:lineRule="atLeast"/>
-        <w:ind w:left="360"/>
-        <w:rPr>
-          <w:rFonts w:cstheme="minorHAnsi"/>
-          <w:sz w:val="24"/>
-          <w:szCs w:val="24"/>
-        </w:rPr>
-      </w:pPr>
-      <w:r>
-        <w:rPr>
-          <w:rFonts w:cstheme="minorHAnsi"/>
-          <w:sz w:val="24"/>
-          <w:szCs w:val="24"/>
-        </w:rPr>
-        <w:t>- Có cơ chế ngăn ngừa việc thâm nhập bất hợp pháp vào phần mề</w:t>
-      </w:r>
-      <w:r>
-        <w:rPr>
-          <w:rFonts w:cstheme="minorHAnsi"/>
-          <w:sz w:val="24"/>
-          <w:szCs w:val="24"/>
-        </w:rPr>
-        <w:t xml:space="preserve">m hay </w:t>
-      </w:r>
-      <w:r>
-        <w:rPr>
-          <w:rFonts w:cstheme="minorHAnsi"/>
-          <w:sz w:val="24"/>
-          <w:szCs w:val="24"/>
-        </w:rPr>
-        <w:t>dữ liệu và ngăn ngừa việc phát sinh ra những đối tượng (dữ liệ</w:t>
-      </w:r>
-      <w:r>
-        <w:rPr>
-          <w:rFonts w:cstheme="minorHAnsi"/>
-          <w:sz w:val="24"/>
-          <w:szCs w:val="24"/>
-        </w:rPr>
-        <w:t xml:space="preserve">u, đơn </w:t>
-      </w:r>
-      <w:r>
-        <w:rPr>
-          <w:rFonts w:cstheme="minorHAnsi"/>
-          <w:sz w:val="24"/>
-          <w:szCs w:val="24"/>
-        </w:rPr>
-        <w:t>thể...) sai quy cách hoặc mâu thuẩn với các đối tượng sẳn có.</w:t>
-      </w:r>
-    </w:p>
-    <w:p>
-      <w:pPr>
-        <w:spacing w:line="24" w:lineRule="atLeast"/>
-        <w:ind w:left="360"/>
-        <w:rPr>
-          <w:rFonts w:cstheme="minorHAnsi"/>
-          <w:sz w:val="24"/>
-          <w:szCs w:val="24"/>
-        </w:rPr>
-      </w:pPr>
-      <w:r>
-        <w:rPr>
-          <w:rFonts w:cstheme="minorHAnsi"/>
-          <w:sz w:val="24"/>
-          <w:szCs w:val="24"/>
-        </w:rPr>
-        <w:t>- Không gây ra nhập nhằng trong thao tác. Đảm bảo nhất quán về</w:t>
-      </w:r>
-      <w:r>
-        <w:rPr>
-          <w:rFonts w:cstheme="minorHAnsi"/>
-          <w:sz w:val="24"/>
-          <w:szCs w:val="24"/>
-        </w:rPr>
-        <w:t xml:space="preserve"> cú </w:t>
-      </w:r>
-      <w:r>
-        <w:rPr>
-          <w:rFonts w:cstheme="minorHAnsi"/>
-          <w:sz w:val="24"/>
-          <w:szCs w:val="24"/>
-        </w:rPr>
-        <w:t>pháp.</w:t>
-      </w:r>
-    </w:p>
-    <w:p>
-      <w:pPr>
-        <w:spacing w:line="24" w:lineRule="atLeast"/>
-        <w:ind w:left="360"/>
-        <w:rPr>
-          <w:rFonts w:cstheme="minorHAnsi"/>
-          <w:sz w:val="24"/>
-          <w:szCs w:val="24"/>
-        </w:rPr>
-      </w:pPr>
-      <w:r>
-        <w:rPr>
-          <w:rFonts w:cstheme="minorHAnsi"/>
-          <w:sz w:val="24"/>
-          <w:szCs w:val="24"/>
-        </w:rPr>
-        <w:t>- Có cơ chế phục hồi lại toàn bộ hoặc một phần những đối tượng thuộ</w:t>
-      </w:r>
-      <w:r>
-        <w:rPr>
-          <w:rFonts w:cstheme="minorHAnsi"/>
-          <w:sz w:val="24"/>
-          <w:szCs w:val="24"/>
-        </w:rPr>
-        <w:t xml:space="preserve">c </w:t>
-      </w:r>
-      <w:r>
-        <w:rPr>
-          <w:rFonts w:cstheme="minorHAnsi"/>
-          <w:sz w:val="24"/>
-          <w:szCs w:val="24"/>
-        </w:rPr>
-        <w:t>toàn bộ hoặc mộ</w:t>
-      </w:r>
-      <w:r>
-        <w:rPr>
-          <w:rFonts w:cstheme="minorHAnsi"/>
-          <w:sz w:val="24"/>
-          <w:szCs w:val="24"/>
-        </w:rPr>
-        <w:t xml:space="preserve">t </w:t>
-      </w:r>
-      <w:r>
-        <w:rPr>
-          <w:rFonts w:cstheme="minorHAnsi"/>
-          <w:sz w:val="24"/>
-          <w:szCs w:val="24"/>
-        </w:rPr>
-        <w:t>phần những đối tượng thuộc diện quản lý của sả</w:t>
-      </w:r>
-      <w:r>
-        <w:rPr>
-          <w:rFonts w:cstheme="minorHAnsi"/>
-          <w:sz w:val="24"/>
-          <w:szCs w:val="24"/>
-        </w:rPr>
-        <w:t xml:space="preserve">n </w:t>
-      </w:r>
-      <w:r>
-        <w:rPr>
-          <w:rFonts w:cstheme="minorHAnsi"/>
-          <w:sz w:val="24"/>
-          <w:szCs w:val="24"/>
-        </w:rPr>
-        <w:t>phẩm trong trường hợp có sự cố</w:t>
-      </w:r>
-      <w:r>
-        <w:rPr>
-          <w:rFonts w:cstheme="minorHAnsi"/>
-          <w:sz w:val="24"/>
-          <w:szCs w:val="24"/>
-        </w:rPr>
-        <w:t xml:space="preserve"> như </w:t>
-      </w:r>
-      <w:r>
-        <w:rPr>
-          <w:rFonts w:cstheme="minorHAnsi"/>
-          <w:sz w:val="24"/>
-          <w:szCs w:val="24"/>
-        </w:rPr>
-        <w:t>hỏng máy, mất điện đột ngột.</w:t>
-      </w:r>
-    </w:p>
-    <w:p>
-      <w:pPr>
-        <w:spacing w:line="24" w:lineRule="atLeast"/>
-        <w:ind w:left="360"/>
-        <w:rPr>
-          <w:rFonts w:cstheme="minorHAnsi"/>
-          <w:sz w:val="24"/>
-          <w:szCs w:val="24"/>
-        </w:rPr>
-      </w:pPr>
-      <w:r>
-        <w:rPr>
-          <w:rFonts w:cstheme="minorHAnsi"/>
-          <w:sz w:val="24"/>
-          <w:szCs w:val="24"/>
-        </w:rPr>
-        <w:t>2.1.9. Tính đối xứng và đầy đủ chức năng</w:t>
-      </w:r>
-    </w:p>
-    <w:p>
-      <w:pPr>
-        <w:spacing w:line="24" w:lineRule="atLeast"/>
-        <w:ind w:left="360"/>
-        <w:rPr>
-          <w:rFonts w:cstheme="minorHAnsi"/>
-          <w:sz w:val="24"/>
-          <w:szCs w:val="24"/>
-        </w:rPr>
-      </w:pPr>
-      <w:r>
-        <w:rPr>
-          <w:rFonts w:cstheme="minorHAnsi"/>
-          <w:sz w:val="24"/>
-          <w:szCs w:val="24"/>
-        </w:rPr>
-        <w:t>Sản phẩm cung cấp đủ các chức năng cho người sử dụng và các chức năng củ</w:t>
-      </w:r>
-      <w:r>
-        <w:rPr>
-          <w:rFonts w:cstheme="minorHAnsi"/>
-          <w:sz w:val="24"/>
-          <w:szCs w:val="24"/>
-        </w:rPr>
-        <w:t xml:space="preserve">a </w:t>
-      </w:r>
-      <w:r>
-        <w:rPr>
-          <w:rFonts w:cstheme="minorHAnsi"/>
-          <w:sz w:val="24"/>
-          <w:szCs w:val="24"/>
-        </w:rPr>
-        <w:t>sản phẩm có các cặp loại trừ lẫn nhau, ví dụ các chức năng đối xứng thường gặp:</w:t>
-      </w:r>
-    </w:p>
-    <w:p>
-      <w:pPr>
-        <w:spacing w:line="24" w:lineRule="atLeast"/>
-        <w:ind w:left="360"/>
-        <w:rPr>
-          <w:rFonts w:cstheme="minorHAnsi"/>
-          <w:sz w:val="24"/>
-          <w:szCs w:val="24"/>
-        </w:rPr>
-      </w:pPr>
-      <w:r>
-        <w:rPr>
-          <w:rFonts w:cstheme="minorHAnsi"/>
-          <w:sz w:val="24"/>
-          <w:szCs w:val="24"/>
-        </w:rPr>
-        <w:t>+ Tạo lập - Hủy bỏ</w:t>
-      </w:r>
-    </w:p>
-    <w:p>
-      <w:pPr>
-        <w:spacing w:line="24" w:lineRule="atLeast"/>
-        <w:ind w:left="360"/>
-        <w:rPr>
-          <w:rFonts w:cstheme="minorHAnsi"/>
-          <w:sz w:val="24"/>
-          <w:szCs w:val="24"/>
-        </w:rPr>
-      </w:pPr>
-      <w:r>
-        <w:rPr>
-          <w:rFonts w:cstheme="minorHAnsi"/>
-          <w:sz w:val="24"/>
-          <w:szCs w:val="24"/>
-        </w:rPr>
-        <w:t>+ Thêm - Bớt (xem - xóa),</w:t>
-      </w:r>
-    </w:p>
-    <w:p>
-      <w:pPr>
-        <w:spacing w:line="24" w:lineRule="atLeast"/>
-        <w:ind w:left="360"/>
-        <w:rPr>
-          <w:rFonts w:cstheme="minorHAnsi"/>
-          <w:sz w:val="24"/>
-          <w:szCs w:val="24"/>
-        </w:rPr>
-      </w:pPr>
-      <w:r>
-        <w:rPr>
-          <w:rFonts w:cstheme="minorHAnsi"/>
-          <w:sz w:val="24"/>
-          <w:szCs w:val="24"/>
-        </w:rPr>
-        <w:t>+ Tăng - Giảm,</w:t>
-      </w:r>
-    </w:p>
-    <w:p>
-      <w:pPr>
-        <w:spacing w:line="24" w:lineRule="atLeast"/>
-        <w:ind w:left="360"/>
-        <w:rPr>
-          <w:rFonts w:cstheme="minorHAnsi"/>
-          <w:sz w:val="24"/>
-          <w:szCs w:val="24"/>
-        </w:rPr>
-      </w:pPr>
-      <w:r>
-        <w:rPr>
-          <w:rFonts w:cstheme="minorHAnsi"/>
-          <w:sz w:val="24"/>
-          <w:szCs w:val="24"/>
-        </w:rPr>
-        <w:t>+ Dịch chuyển lên - xuống; phải - trái,</w:t>
-      </w:r>
-    </w:p>
-    <w:p>
-      <w:pPr>
-        <w:spacing w:line="24" w:lineRule="atLeast"/>
-        <w:ind w:left="360"/>
-        <w:rPr>
-          <w:rFonts w:cstheme="minorHAnsi"/>
-          <w:sz w:val="24"/>
-          <w:szCs w:val="24"/>
-        </w:rPr>
-      </w:pPr>
-      <w:r>
-        <w:rPr>
-          <w:rFonts w:cstheme="minorHAnsi"/>
-          <w:sz w:val="24"/>
-          <w:szCs w:val="24"/>
-        </w:rPr>
-        <w:t xml:space="preserve">+ Quay xuôi - ngược chiều kim đồng </w:t>
-      </w:r>
-      <w:proofErr w:type="gramStart"/>
-      <w:r>
-        <w:rPr>
-          <w:rFonts w:cstheme="minorHAnsi"/>
-          <w:sz w:val="24"/>
-          <w:szCs w:val="24"/>
-        </w:rPr>
-        <w:t>hồ,...</w:t>
-      </w:r>
-      <w:proofErr w:type="gramEnd"/>
-    </w:p>
-    <w:p>
-      <w:pPr>
-        <w:spacing w:line="24" w:lineRule="atLeast"/>
-        <w:ind w:left="360"/>
-        <w:rPr>
-          <w:rFonts w:cstheme="minorHAnsi"/>
-          <w:sz w:val="24"/>
-          <w:szCs w:val="24"/>
-        </w:rPr>
-      </w:pPr>
-      <w:r>
-        <w:rPr>
-          <w:rFonts w:cstheme="minorHAnsi"/>
-          <w:sz w:val="24"/>
-          <w:szCs w:val="24"/>
-        </w:rPr>
-        <w:t>2.1.10. Tính tiêu chuẩn và tính chuẩn</w:t>
-      </w:r>
-    </w:p>
-    <w:p>
-      <w:pPr>
-        <w:spacing w:line="24" w:lineRule="atLeast"/>
-        <w:ind w:left="360"/>
-        <w:rPr>
-          <w:rFonts w:cstheme="minorHAnsi"/>
-          <w:sz w:val="24"/>
-          <w:szCs w:val="24"/>
-        </w:rPr>
-      </w:pPr>
-      <w:r>
-        <w:rPr>
-          <w:rFonts w:cstheme="minorHAnsi"/>
-          <w:sz w:val="24"/>
-          <w:szCs w:val="24"/>
-        </w:rPr>
-        <w:t>Sản phẩm phần mềm cần đạt được một số tiêu chuẩn tối thiểu được thừa nhậ</w:t>
-      </w:r>
-      <w:r>
-        <w:rPr>
-          <w:rFonts w:cstheme="minorHAnsi"/>
-          <w:sz w:val="24"/>
-          <w:szCs w:val="24"/>
-        </w:rPr>
-        <w:t xml:space="preserve">n </w:t>
-      </w:r>
-      <w:r>
-        <w:rPr>
-          <w:rFonts w:cstheme="minorHAnsi"/>
-          <w:sz w:val="24"/>
-          <w:szCs w:val="24"/>
-        </w:rPr>
-        <w:t>trong thị</w:t>
-      </w:r>
-      <w:r>
-        <w:rPr>
-          <w:rFonts w:cstheme="minorHAnsi"/>
-          <w:sz w:val="24"/>
-          <w:szCs w:val="24"/>
-        </w:rPr>
-        <w:t xml:space="preserve"> </w:t>
-      </w:r>
-      <w:r>
-        <w:rPr>
-          <w:rFonts w:cstheme="minorHAnsi"/>
-          <w:sz w:val="24"/>
-          <w:szCs w:val="24"/>
-        </w:rPr>
-        <w:t>trường hoặc trong khoa học, và có thể chuyển đổi dạng cấu trúc dữ liệu riêng</w:t>
-      </w:r>
-      <w:r>
-        <w:rPr>
-          <w:rFonts w:cstheme="minorHAnsi"/>
-          <w:sz w:val="24"/>
-          <w:szCs w:val="24"/>
-        </w:rPr>
-        <w:t xml:space="preserve"> </w:t>
-      </w:r>
-      <w:r>
-        <w:rPr>
-          <w:rFonts w:cstheme="minorHAnsi"/>
-          <w:sz w:val="24"/>
-          <w:szCs w:val="24"/>
-        </w:rPr>
-        <w:t>của hệ thố</w:t>
-      </w:r>
-      <w:r>
-        <w:rPr>
-          <w:rFonts w:cstheme="minorHAnsi"/>
-          <w:sz w:val="24"/>
-          <w:szCs w:val="24"/>
-        </w:rPr>
-        <w:t xml:space="preserve">ng </w:t>
-      </w:r>
-      <w:r>
-        <w:rPr>
-          <w:rFonts w:cstheme="minorHAnsi"/>
-          <w:sz w:val="24"/>
-          <w:szCs w:val="24"/>
-        </w:rPr>
-        <w:t>sang chuẩn và ngược lại.</w:t>
-      </w:r>
-    </w:p>
-    <w:p>
-      <w:pPr>
-        <w:spacing w:line="24" w:lineRule="atLeast"/>
-        <w:ind w:left="360"/>
-        <w:rPr>
-          <w:rFonts w:cstheme="minorHAnsi"/>
-          <w:sz w:val="24"/>
-          <w:szCs w:val="24"/>
-        </w:rPr>
-      </w:pPr>
-      <w:r>
-        <w:rPr>
-          <w:rFonts w:cstheme="minorHAnsi"/>
-          <w:sz w:val="24"/>
-          <w:szCs w:val="24"/>
-        </w:rPr>
-        <w:t>Tính chuẩn của phần mềm thể hiện ở sản phẩm đó phù hợp với các chuẩn quố</w:t>
-      </w:r>
-      <w:r>
-        <w:rPr>
-          <w:rFonts w:cstheme="minorHAnsi"/>
-          <w:sz w:val="24"/>
-          <w:szCs w:val="24"/>
-        </w:rPr>
-        <w:t xml:space="preserve">c </w:t>
-      </w:r>
-      <w:r>
-        <w:rPr>
-          <w:rFonts w:cstheme="minorHAnsi"/>
-          <w:sz w:val="24"/>
-          <w:szCs w:val="24"/>
-        </w:rPr>
-        <w:t>gia hoặ</w:t>
-      </w:r>
-      <w:r>
-        <w:rPr>
-          <w:rFonts w:cstheme="minorHAnsi"/>
-          <w:sz w:val="24"/>
-          <w:szCs w:val="24"/>
-        </w:rPr>
-        <w:t xml:space="preserve">c </w:t>
-      </w:r>
-      <w:r>
-        <w:rPr>
-          <w:rFonts w:cstheme="minorHAnsi"/>
-          <w:sz w:val="24"/>
-          <w:szCs w:val="24"/>
-        </w:rPr>
-        <w:t>quốc tế.</w:t>
-      </w:r>
-    </w:p>
-    <w:p>
-      <w:pPr>
-        <w:spacing w:line="24" w:lineRule="atLeast"/>
-        <w:ind w:left="360"/>
-        <w:rPr>
-          <w:rFonts w:cstheme="minorHAnsi"/>
-          <w:sz w:val="24"/>
-          <w:szCs w:val="24"/>
-        </w:rPr>
-      </w:pPr>
-      <w:r>
-        <w:rPr>
-          <w:rFonts w:cstheme="minorHAnsi"/>
-          <w:sz w:val="24"/>
-          <w:szCs w:val="24"/>
-        </w:rPr>
         <w:t>Trong khi xây dựng phần mềm, cần tuân theo nguyên tắc chuẩn hoá sau:</w:t>
       </w:r>
     </w:p>
@@ -3558,39 +3225,7 @@
           <w:sz w:val="24"/>
           <w:szCs w:val="24"/>
         </w:rPr>
-        <w:t>+ Mọi thành phần của phần mềm phải được thiết kế và cài đặ</w:t>
-      </w:r>
-      <w:r>
-        <w:rPr>
-          <w:rFonts w:cstheme="minorHAnsi"/>
-          <w:sz w:val="24"/>
-          <w:szCs w:val="24"/>
-        </w:rPr>
-        <w:t xml:space="preserve">t theo cùng </w:t>
-      </w:r>
-      <w:r>
-        <w:rPr>
-          <w:rFonts w:cstheme="minorHAnsi"/>
-          <w:sz w:val="24"/>
-          <w:szCs w:val="24"/>
-        </w:rPr>
-        <w:t>một chuẩn (tố</w:t>
-      </w:r>
-      <w:r>
-        <w:rPr>
-          <w:rFonts w:cstheme="minorHAnsi"/>
-          <w:sz w:val="24"/>
-          <w:szCs w:val="24"/>
-        </w:rPr>
-        <w:t xml:space="preserve">i </w:t>
-      </w:r>
-      <w:r>
-        <w:rPr>
-          <w:rFonts w:cstheme="minorHAnsi"/>
-          <w:sz w:val="24"/>
-          <w:szCs w:val="24"/>
-        </w:rPr>
-        <w:t>tiểu thì các chuẩn phải tương thích nhau).</w:t>
+        <w:t>+ Mọi thành phần của phần mềm phải được thiết kế và cài đặt theo cùng một chuẩn (tối tiểu thì các chuẩn phải tương thích nhau).</w:t>
       </w:r>
     </w:p>
     <w:p>
@@ -3704,7 +3339,6 @@
           <w:sz w:val="24"/>
           <w:szCs w:val="24"/>
         </w:rPr>
-        <w:lastRenderedPageBreak/>
         <w:t>2.1.12. Tính dễ phát triển, hoàn thiện</w:t>
       </w:r>
     </w:p>
@@ -3724,23 +3358,7 @@
           <w:sz w:val="24"/>
           <w:szCs w:val="24"/>
         </w:rPr>
-        <w:t>Thể hiện ở phần mềm có thể mở rộng cho các phương án khác hoặc mở rộ</w:t>
-      </w:r>
-      <w:r>
-        <w:rPr>
-          <w:rFonts w:cstheme="minorHAnsi"/>
-          <w:sz w:val="24"/>
-          <w:szCs w:val="24"/>
-        </w:rPr>
-        <w:t xml:space="preserve">ng, </w:t>
-      </w:r>
-      <w:r>
-        <w:rPr>
-          <w:rFonts w:cstheme="minorHAnsi"/>
-          <w:sz w:val="24"/>
-          <w:szCs w:val="24"/>
-        </w:rPr>
-        <w:t>tăng cường về mặt chức năng một cách rõ ràng.</w:t>
+        <w:t>Thể hiện ở phần mềm có thể mở rộng cho các phương án khác hoặc mở rộng, tăng cường về mặt chức năng một cách rõ ràng.</w:t>
       </w:r>
     </w:p>
     <w:p>
@@ -3778,93 +3396,45 @@
           <w:sz w:val="24"/>
           <w:szCs w:val="24"/>
         </w:rPr>
-        <w:t>Ngoài các tính chất trên, tuỳ theo công dụng mà sản phẩm phần mềm cần phả</w:t>
-      </w:r>
-      <w:r>
-        <w:rPr>
-          <w:rFonts w:cstheme="minorHAnsi"/>
-          <w:sz w:val="24"/>
-          <w:szCs w:val="24"/>
-        </w:rPr>
-        <w:t xml:space="preserve">i </w:t>
-      </w:r>
-      <w:r>
-        <w:rPr>
-          <w:rFonts w:cstheme="minorHAnsi"/>
-          <w:sz w:val="24"/>
-          <w:szCs w:val="24"/>
-        </w:rPr>
-        <w:t>được bổ sung các tính chất sau:</w:t>
-      </w:r>
-    </w:p>
-    <w:p>
-      <w:pPr>
-        <w:spacing w:line="24" w:lineRule="atLeast"/>
-        <w:ind w:left="360"/>
-        <w:rPr>
-          <w:rFonts w:cstheme="minorHAnsi"/>
-          <w:sz w:val="24"/>
-          <w:szCs w:val="24"/>
-        </w:rPr>
-      </w:pPr>
-      <w:r>
-        <w:rPr>
-          <w:rFonts w:cstheme="minorHAnsi"/>
-          <w:sz w:val="24"/>
-          <w:szCs w:val="24"/>
-        </w:rPr>
-        <w:t>1. Tính phổ dụng: có thể áp dụng cho nhiều lĩnh vực theo nhiều chế độ làm việ</w:t>
-      </w:r>
-      <w:r>
-        <w:rPr>
-          <w:rFonts w:cstheme="minorHAnsi"/>
-          <w:sz w:val="24"/>
-          <w:szCs w:val="24"/>
-        </w:rPr>
-        <w:t xml:space="preserve">c </w:t>
-      </w:r>
-      <w:r>
-        <w:rPr>
-          <w:rFonts w:cstheme="minorHAnsi"/>
-          <w:sz w:val="24"/>
-          <w:szCs w:val="24"/>
-        </w:rPr>
-        <w:t>khác nhau.</w:t>
-      </w:r>
-    </w:p>
-    <w:p>
-      <w:pPr>
-        <w:spacing w:line="24" w:lineRule="atLeast"/>
-        <w:ind w:left="360"/>
-        <w:rPr>
-          <w:rFonts w:cstheme="minorHAnsi"/>
-          <w:sz w:val="24"/>
-          <w:szCs w:val="24"/>
-        </w:rPr>
-      </w:pPr>
-      <w:r>
-        <w:rPr>
-          <w:rFonts w:cstheme="minorHAnsi"/>
-          <w:sz w:val="24"/>
-          <w:szCs w:val="24"/>
-        </w:rPr>
-        <w:t>2. Tính đơn giản: mang những yếu tố tâm lý: dễ thao tác, dễ học, dễ hoàn thiện kỹ</w:t>
-      </w:r>
-      <w:r>
-        <w:rPr>
-          <w:rFonts w:cstheme="minorHAnsi"/>
-          <w:sz w:val="24"/>
-          <w:szCs w:val="24"/>
-        </w:rPr>
-        <w:t xml:space="preserve"> </w:t>
-      </w:r>
-      <w:r>
-        <w:rPr>
-          <w:rFonts w:cstheme="minorHAnsi"/>
-          <w:sz w:val="24"/>
-          <w:szCs w:val="24"/>
-        </w:rPr>
-        <w:t>năng khai thác sản phẩm, trong sáng, dễ hiểu, dễ nhớ...</w:t>
+        <w:t>Ngoài các tính chất trên, tuỳ theo công dụng mà sản phẩm phần mềm cần phải được bổ sung các tính chất sau:</w:t>
+      </w:r>
+    </w:p>
+    <w:p>
+      <w:pPr>
+        <w:spacing w:line="24" w:lineRule="atLeast"/>
+        <w:ind w:left="360"/>
+        <w:rPr>
+          <w:rFonts w:cstheme="minorHAnsi"/>
+          <w:sz w:val="24"/>
+          <w:szCs w:val="24"/>
+        </w:rPr>
+      </w:pPr>
+      <w:r>
+        <w:rPr>
+          <w:rFonts w:cstheme="minorHAnsi"/>
+          <w:sz w:val="24"/>
+          <w:szCs w:val="24"/>
+        </w:rPr>
+        <w:t>1. Tính phổ dụng: có thể áp dụng cho nhiều lĩnh vực theo nhiều chế độ làm việc khác nhau.</w:t>
+      </w:r>
+    </w:p>
+    <w:p>
+      <w:pPr>
+        <w:spacing w:line="24" w:lineRule="atLeast"/>
+        <w:ind w:left="360"/>
+        <w:rPr>
+          <w:rFonts w:cstheme="minorHAnsi"/>
+          <w:sz w:val="24"/>
+          <w:szCs w:val="24"/>
+        </w:rPr>
+      </w:pPr>
+      <w:r>
+        <w:rPr>
+          <w:rFonts w:cstheme="minorHAnsi"/>
+          <w:sz w:val="24"/>
+          <w:szCs w:val="24"/>
+        </w:rPr>
+        <w:t>2. Tính đơn giản: mang những yếu tố tâm lý: dễ thao tác, dễ học, dễ hoàn thiện kỹ năng khai thác sản phẩm, trong sáng, dễ hiểu, dễ nhớ...</w:t>
       </w:r>
     </w:p>
     <w:p>
@@ -3921,23 +3491,7 @@
           <w:sz w:val="24"/>
           <w:szCs w:val="24"/>
         </w:rPr>
-        <w:t>5. Tính dung thứ sai lầm: tức là những hỏng hóc xuất hiện khi chương trình gặ</w:t>
-      </w:r>
-      <w:r>
-        <w:rPr>
-          <w:rFonts w:cstheme="minorHAnsi"/>
-          <w:sz w:val="24"/>
-          <w:szCs w:val="24"/>
-        </w:rPr>
-        <w:t xml:space="preserve">p </w:t>
-      </w:r>
-      <w:r>
-        <w:rPr>
-          <w:rFonts w:cstheme="minorHAnsi"/>
-          <w:sz w:val="24"/>
-          <w:szCs w:val="24"/>
-        </w:rPr>
-        <w:t>phải lỗi được chấp nhận.</w:t>
+        <w:t>5. Tính dung thứ sai lầm: tức là những hỏng hóc xuất hiện khi chương trình gặp phải lỗi được chấp nhận.</w:t>
       </w:r>
     </w:p>
     <w:p>
@@ -4130,6 +3684,7 @@
           <w:sz w:val="24"/>
           <w:szCs w:val="24"/>
         </w:rPr>
+        <w:lastRenderedPageBreak/>
         <w:t>+ Các thông tin hiện tại: là các thông tin về cái gì đang xảy ra, nên được tư liệu hóa để tăng</w:t>
       </w:r>
     </w:p>
@@ -4167,23 +3722,7 @@
           <w:sz w:val="24"/>
           <w:szCs w:val="24"/>
         </w:rPr>
-        <w:t>- Tính cấu trúc Cấu trúc của thông tin định hướng về phần mở rộng, theo đó thông tin có thể được phân loại. Cấu trúc có thể tham chiếu tới các hàm, môi trường hoặc dạng dữ</w:t>
-      </w:r>
-      <w:r>
-        <w:rPr>
-          <w:rFonts w:cstheme="minorHAnsi"/>
-          <w:sz w:val="24"/>
-          <w:szCs w:val="24"/>
-        </w:rPr>
-        <w:t xml:space="preserve"> </w:t>
-      </w:r>
-      <w:r>
-        <w:rPr>
-          <w:rFonts w:cstheme="minorHAnsi"/>
-          <w:sz w:val="24"/>
-          <w:szCs w:val="24"/>
-        </w:rPr>
-        <w:t>liệu hay dạng xử lý, nếu thiếu nó ta có thể tạo ứng dụng sai.</w:t>
+        <w:t>- Tính cấu trúc Cấu trúc của thông tin định hướng về phần mở rộng, theo đó thông tin có thể được phân loại. Cấu trúc có thể tham chiếu tới các hàm, môi trường hoặc dạng dữ liệu hay dạng xử lý, nếu thiếu nó ta có thể tạo ứng dụng sai.</w:t>
       </w:r>
     </w:p>
     <w:p>
@@ -4258,7 +3797,6 @@
           <w:sz w:val="24"/>
           <w:szCs w:val="24"/>
         </w:rPr>
-        <w:lastRenderedPageBreak/>
         <w:t> - Tính nhập nhằng Thể hiện ở chỗ không trong sáng về nghĩa hoặc có nhiều nghĩa một cách hữu ý. Tính này liên quan nhiều đến mức độ ngữ nghĩa. Để giải quyết tính nhập nhằng cần căn cứ vào ngữ cảnh.</w:t>
       </w:r>
     </w:p>

</xml_diff>

<commit_message>
update dac tinh du lieu
</commit_message>
<xml_diff>
--- a/CÂU HỎI ÔN TẬP KỸ NGHỆ PHẦN MỀM.docx
+++ b/CÂU HỎI ÔN TẬP KỸ NGHỆ PHẦN MỀM.docx
@@ -68,8 +68,6 @@
         </w:rPr>
         <w:t>Mô hình đài phun nước:</w:t>
       </w:r>
-      <w:bookmarkStart w:id="0" w:name="_GoBack"/>
-      <w:bookmarkEnd w:id="0"/>
     </w:p>
     <w:p>
       <w:pPr>
@@ -945,7 +943,25 @@
           <w:sz w:val="24"/>
           <w:szCs w:val="24"/>
         </w:rPr>
-        <w:t>- Giao diện Giao diện người sử dụng, giao diện thủ công và một số giao diện đã được chuẩn hóa.</w:t>
+        <w:t>- Giao diện</w:t>
+      </w:r>
+      <w:r>
+        <w:rPr>
+          <w:rFonts w:cstheme="minorHAnsi"/>
+          <w:bCs/>
+          <w:sz w:val="24"/>
+          <w:szCs w:val="24"/>
+        </w:rPr>
+        <w:t>:</w:t>
+      </w:r>
+      <w:r>
+        <w:rPr>
+          <w:rFonts w:cstheme="minorHAnsi"/>
+          <w:bCs/>
+          <w:sz w:val="24"/>
+          <w:szCs w:val="24"/>
+        </w:rPr>
+        <w:t xml:space="preserve"> Giao diện người sử dụng, giao diện thủ công và một số giao diện đã được chuẩn hóa.</w:t>
       </w:r>
     </w:p>
     <w:p>
@@ -3575,6 +3591,8 @@
     <w:p>
       <w:pPr>
         <w:spacing w:line="24" w:lineRule="atLeast"/>
+        <w:ind w:left="360"/>
+        <w:jc w:val="center"/>
         <w:rPr>
           <w:rFonts w:cstheme="minorHAnsi"/>
           <w:b/>
@@ -3589,7 +3607,36 @@
           <w:sz w:val="24"/>
           <w:szCs w:val="24"/>
         </w:rPr>
-        <w:t xml:space="preserve">3. </w:t>
+        <w:t>CHƯƠNG III</w:t>
+      </w:r>
+    </w:p>
+    <w:p>
+      <w:pPr>
+        <w:spacing w:line="24" w:lineRule="atLeast"/>
+        <w:rPr>
+          <w:rFonts w:cstheme="minorHAnsi"/>
+          <w:b/>
+          <w:sz w:val="24"/>
+          <w:szCs w:val="24"/>
+        </w:rPr>
+      </w:pPr>
+      <w:r>
+        <w:rPr>
+          <w:rFonts w:cstheme="minorHAnsi"/>
+          <w:b/>
+          <w:sz w:val="24"/>
+          <w:szCs w:val="24"/>
+        </w:rPr>
+        <w:t>1.</w:t>
+      </w:r>
+      <w:r>
+        <w:rPr>
+          <w:rFonts w:cstheme="minorHAnsi"/>
+          <w:b/>
+          <w:sz w:val="24"/>
+          <w:szCs w:val="24"/>
+        </w:rPr>
+        <w:t xml:space="preserve"> </w:t>
       </w:r>
       <w:r>
         <w:rPr>
@@ -3599,7 +3646,7 @@
           <w:sz w:val="24"/>
           <w:szCs w:val="24"/>
         </w:rPr>
-        <w:t>6 tính chất của đặc tính dữ liệu</w:t>
+        <w:t>6 đặc tính</w:t>
       </w:r>
       <w:r>
         <w:rPr>
@@ -3609,8 +3656,30 @@
           <w:sz w:val="24"/>
           <w:szCs w:val="24"/>
         </w:rPr>
+        <w:t xml:space="preserve"> của</w:t>
+      </w:r>
+      <w:r>
+        <w:rPr>
+          <w:rFonts w:cstheme="minorHAnsi"/>
+          <w:b/>
+          <w:bCs/>
+          <w:sz w:val="24"/>
+          <w:szCs w:val="24"/>
+        </w:rPr>
+        <w:t xml:space="preserve"> dữ liệu</w:t>
+      </w:r>
+      <w:r>
+        <w:rPr>
+          <w:rFonts w:cstheme="minorHAnsi"/>
+          <w:b/>
+          <w:bCs/>
+          <w:sz w:val="24"/>
+          <w:szCs w:val="24"/>
+        </w:rPr>
         <w:t>:</w:t>
       </w:r>
+      <w:bookmarkStart w:id="0" w:name="_GoBack"/>
+      <w:bookmarkEnd w:id="0"/>
     </w:p>
     <w:p>
       <w:pPr>
@@ -3629,6 +3698,14 @@
         </w:rPr>
         <w:t>- Tính định hướng thời gian</w:t>
       </w:r>
+      <w:r>
+        <w:rPr>
+          <w:rFonts w:cstheme="minorHAnsi"/>
+          <w:sz w:val="24"/>
+          <w:szCs w:val="24"/>
+        </w:rPr>
+        <w:t>:</w:t>
+      </w:r>
     </w:p>
     <w:p>
       <w:pPr>
@@ -3665,6 +3742,7 @@
           <w:sz w:val="24"/>
           <w:szCs w:val="24"/>
         </w:rPr>
+        <w:lastRenderedPageBreak/>
         <w:t>+ Các dữ liệu quá khứ: mô tả công việc đã được biến đổi thế nào qua thời gian, các quy định ảnh hưởng thế nào tới nhiệm vụ. trí thức về ứng dụng.</w:t>
       </w:r>
     </w:p>
@@ -3684,7 +3762,6 @@
           <w:sz w:val="24"/>
           <w:szCs w:val="24"/>
         </w:rPr>
-        <w:lastRenderedPageBreak/>
         <w:t>+ Các thông tin hiện tại: là các thông tin về cái gì đang xảy ra, nên được tư liệu hóa để tăng</w:t>
       </w:r>
     </w:p>
@@ -3722,7 +3799,23 @@
           <w:sz w:val="24"/>
           <w:szCs w:val="24"/>
         </w:rPr>
-        <w:t>- Tính cấu trúc Cấu trúc của thông tin định hướng về phần mở rộng, theo đó thông tin có thể được phân loại. Cấu trúc có thể tham chiếu tới các hàm, môi trường hoặc dạng dữ liệu hay dạng xử lý, nếu thiếu nó ta có thể tạo ứng dụng sai.</w:t>
+        <w:t>- Tính cấu trúc</w:t>
+      </w:r>
+      <w:r>
+        <w:rPr>
+          <w:rFonts w:cstheme="minorHAnsi"/>
+          <w:sz w:val="24"/>
+          <w:szCs w:val="24"/>
+        </w:rPr>
+        <w:t>:</w:t>
+      </w:r>
+      <w:r>
+        <w:rPr>
+          <w:rFonts w:cstheme="minorHAnsi"/>
+          <w:sz w:val="24"/>
+          <w:szCs w:val="24"/>
+        </w:rPr>
+        <w:t xml:space="preserve"> Cấu trúc của thông tin định hướng về phần mở rộng, theo đó thông tin có thể được phân loại. Cấu trúc có thể tham chiếu tới các hàm, môi trường hoặc dạng dữ liệu hay dạng xử lý, nếu thiếu nó ta có thể tạo ứng dụng sai.</w:t>
       </w:r>
     </w:p>
     <w:p>
@@ -3742,6 +3835,14 @@
         </w:rPr>
         <w:t>- Tính đầy đủ</w:t>
       </w:r>
+      <w:r>
+        <w:rPr>
+          <w:rFonts w:cstheme="minorHAnsi"/>
+          <w:sz w:val="24"/>
+          <w:szCs w:val="24"/>
+        </w:rPr>
+        <w:t>:</w:t>
+      </w:r>
     </w:p>
     <w:p>
       <w:pPr>
@@ -3784,20 +3885,35 @@
     <w:p>
       <w:pPr>
         <w:spacing w:line="24" w:lineRule="atLeast"/>
-        <w:ind w:left="720"/>
-        <w:rPr>
-          <w:rFonts w:cstheme="minorHAnsi"/>
-          <w:sz w:val="24"/>
-          <w:szCs w:val="24"/>
-        </w:rPr>
-      </w:pPr>
-      <w:r>
-        <w:rPr>
-          <w:rFonts w:cstheme="minorHAnsi"/>
-          <w:sz w:val="24"/>
-          <w:szCs w:val="24"/>
-        </w:rPr>
-        <w:t> - Tính nhập nhằng Thể hiện ở chỗ không trong sáng về nghĩa hoặc có nhiều nghĩa một cách hữu ý. Tính này liên quan nhiều đến mức độ ngữ nghĩa. Để giải quyết tính nhập nhằng cần căn cứ vào ngữ cảnh.</w:t>
+        <w:rPr>
+          <w:rFonts w:cstheme="minorHAnsi"/>
+          <w:sz w:val="24"/>
+          <w:szCs w:val="24"/>
+        </w:rPr>
+      </w:pPr>
+      <w:r>
+        <w:rPr>
+          <w:rFonts w:cstheme="minorHAnsi"/>
+          <w:sz w:val="24"/>
+          <w:szCs w:val="24"/>
+        </w:rPr>
+        <w:t>- Tính nhập nhằng</w:t>
+      </w:r>
+      <w:r>
+        <w:rPr>
+          <w:rFonts w:cstheme="minorHAnsi"/>
+          <w:sz w:val="24"/>
+          <w:szCs w:val="24"/>
+        </w:rPr>
+        <w:t>:</w:t>
+      </w:r>
+      <w:r>
+        <w:rPr>
+          <w:rFonts w:cstheme="minorHAnsi"/>
+          <w:sz w:val="24"/>
+          <w:szCs w:val="24"/>
+        </w:rPr>
+        <w:t xml:space="preserve"> Thể hiện ở chỗ không trong sáng về nghĩa hoặc có nhiều nghĩa một cách hữu ý. Tính này liên quan nhiều đến mức độ ngữ nghĩa. Để giải quyết tính nhập nhằng cần căn cứ vào ngữ cảnh.</w:t>
       </w:r>
     </w:p>
     <w:p>
@@ -3816,6 +3932,14 @@
           <w:szCs w:val="24"/>
         </w:rPr>
         <w:t>- Ngữ nghĩa</w:t>
+      </w:r>
+      <w:r>
+        <w:rPr>
+          <w:rFonts w:cstheme="minorHAnsi"/>
+          <w:sz w:val="24"/>
+          <w:szCs w:val="24"/>
+        </w:rPr>
+        <w:t>:</w:t>
       </w:r>
     </w:p>
     <w:p>

</xml_diff>

<commit_message>
update: cau hoi chuong 3
</commit_message>
<xml_diff>
--- a/CÂU HỎI ÔN TẬP KỸ NGHỆ PHẦN MỀM.docx
+++ b/CÂU HỎI ÔN TẬP KỸ NGHỆ PHẦN MỀM.docx
@@ -3640,90 +3640,78 @@
       </w:r>
       <w:r>
         <w:rPr>
-          <w:rFonts w:cstheme="minorHAnsi"/>
+          <w:rStyle w:val="fontstyle01"/>
+          <w:rFonts w:asciiTheme="minorHAnsi" w:hAnsiTheme="minorHAnsi" w:cstheme="minorHAnsi"/>
           <w:b/>
-          <w:bCs/>
-          <w:sz w:val="24"/>
-          <w:szCs w:val="24"/>
-        </w:rPr>
-        <w:t>6 đặc tính</w:t>
-      </w:r>
-      <w:r>
-        <w:rPr>
-          <w:rFonts w:cstheme="minorHAnsi"/>
+          <w:sz w:val="24"/>
+          <w:szCs w:val="24"/>
+        </w:rPr>
+        <w:t>Hãy nêu và phân tích các đặc tính dữ liệu của yêu cầ</w:t>
+      </w:r>
+      <w:r>
+        <w:rPr>
+          <w:rStyle w:val="fontstyle01"/>
+          <w:rFonts w:asciiTheme="minorHAnsi" w:hAnsiTheme="minorHAnsi" w:cstheme="minorHAnsi"/>
           <w:b/>
-          <w:bCs/>
-          <w:sz w:val="24"/>
-          <w:szCs w:val="24"/>
-        </w:rPr>
-        <w:t xml:space="preserve"> của</w:t>
-      </w:r>
-      <w:r>
-        <w:rPr>
-          <w:rFonts w:cstheme="minorHAnsi"/>
-          <w:b/>
-          <w:bCs/>
-          <w:sz w:val="24"/>
-          <w:szCs w:val="24"/>
-        </w:rPr>
-        <w:t xml:space="preserve"> dữ liệu</w:t>
-      </w:r>
-      <w:r>
-        <w:rPr>
-          <w:rFonts w:cstheme="minorHAnsi"/>
-          <w:b/>
-          <w:bCs/>
+          <w:sz w:val="24"/>
+          <w:szCs w:val="24"/>
+        </w:rPr>
+        <w:t>u:</w:t>
+      </w:r>
+    </w:p>
+    <w:p>
+      <w:pPr>
+        <w:spacing w:line="24" w:lineRule="atLeast"/>
+        <w:rPr>
+          <w:rFonts w:cstheme="minorHAnsi"/>
+          <w:sz w:val="24"/>
+          <w:szCs w:val="24"/>
+        </w:rPr>
+      </w:pPr>
+      <w:r>
+        <w:rPr>
+          <w:rFonts w:cstheme="minorHAnsi"/>
+          <w:sz w:val="24"/>
+          <w:szCs w:val="24"/>
+        </w:rPr>
+        <w:t>- Tính định hướng thời gian</w:t>
+      </w:r>
+      <w:r>
+        <w:rPr>
+          <w:rFonts w:cstheme="minorHAnsi"/>
           <w:sz w:val="24"/>
           <w:szCs w:val="24"/>
         </w:rPr>
         <w:t>:</w:t>
+      </w:r>
+    </w:p>
+    <w:p>
+      <w:pPr>
+        <w:spacing w:line="24" w:lineRule="atLeast"/>
+        <w:ind w:left="720"/>
+        <w:rPr>
+          <w:rFonts w:cstheme="minorHAnsi"/>
+          <w:sz w:val="24"/>
+          <w:szCs w:val="24"/>
+        </w:rPr>
+      </w:pPr>
+      <w:r>
+        <w:rPr>
+          <w:rFonts w:cstheme="minorHAnsi"/>
+          <w:sz w:val="24"/>
+          <w:szCs w:val="24"/>
+        </w:rPr>
+        <w:t>+ Đề cập tới quá khứ, hiện tại hoặc các đòi hỏi tương lai của ứng dụ</w:t>
       </w:r>
       <w:bookmarkStart w:id="0" w:name="_GoBack"/>
       <w:bookmarkEnd w:id="0"/>
-    </w:p>
-    <w:p>
-      <w:pPr>
-        <w:spacing w:line="24" w:lineRule="atLeast"/>
-        <w:rPr>
-          <w:rFonts w:cstheme="minorHAnsi"/>
-          <w:sz w:val="24"/>
-          <w:szCs w:val="24"/>
-        </w:rPr>
-      </w:pPr>
-      <w:r>
-        <w:rPr>
-          <w:rFonts w:cstheme="minorHAnsi"/>
-          <w:sz w:val="24"/>
-          <w:szCs w:val="24"/>
-        </w:rPr>
-        <w:t>- Tính định hướng thời gian</w:t>
-      </w:r>
-      <w:r>
-        <w:rPr>
-          <w:rFonts w:cstheme="minorHAnsi"/>
-          <w:sz w:val="24"/>
-          <w:szCs w:val="24"/>
-        </w:rPr>
-        <w:t>:</w:t>
-      </w:r>
-    </w:p>
-    <w:p>
-      <w:pPr>
-        <w:spacing w:line="24" w:lineRule="atLeast"/>
-        <w:ind w:left="720"/>
-        <w:rPr>
-          <w:rFonts w:cstheme="minorHAnsi"/>
-          <w:sz w:val="24"/>
-          <w:szCs w:val="24"/>
-        </w:rPr>
-      </w:pPr>
-      <w:r>
-        <w:rPr>
-          <w:rFonts w:cstheme="minorHAnsi"/>
-          <w:sz w:val="24"/>
-          <w:szCs w:val="24"/>
-        </w:rPr>
-        <w:t>+ Đề cập tới quá khứ, hiện tại hoặc các đòi hỏi tương lai của ứng dụng.</w:t>
+      <w:r>
+        <w:rPr>
+          <w:rFonts w:cstheme="minorHAnsi"/>
+          <w:sz w:val="24"/>
+          <w:szCs w:val="24"/>
+        </w:rPr>
+        <w:t>ng.</w:t>
       </w:r>
     </w:p>
     <w:p>

</xml_diff>

<commit_message>
update: cau 1 chuong 3
</commit_message>
<xml_diff>
--- a/CÂU HỎI ÔN TẬP KỸ NGHỆ PHẦN MỀM.docx
+++ b/CÂU HỎI ÔN TẬP KỸ NGHỆ PHẦN MỀM.docx
@@ -3701,7 +3701,59 @@
           <w:sz w:val="24"/>
           <w:szCs w:val="24"/>
         </w:rPr>
-        <w:t>+ Đề cập tới quá khứ, hiện tại hoặc các đòi hỏi tương lai của ứng dụ</w:t>
+        <w:t>+ Đề cập tới quá khứ, hiện tại hoặc các đòi hỏi tương lai của ứng dụng</w:t>
+      </w:r>
+      <w:r>
+        <w:rPr>
+          <w:rFonts w:cstheme="minorHAnsi"/>
+          <w:sz w:val="24"/>
+          <w:szCs w:val="24"/>
+        </w:rPr>
+        <w:t xml:space="preserve"> đã đề ra</w:t>
+      </w:r>
+      <w:r>
+        <w:rPr>
+          <w:rFonts w:cstheme="minorHAnsi"/>
+          <w:sz w:val="24"/>
+          <w:szCs w:val="24"/>
+        </w:rPr>
+        <w:t>.</w:t>
+      </w:r>
+    </w:p>
+    <w:p>
+      <w:pPr>
+        <w:spacing w:line="24" w:lineRule="atLeast"/>
+        <w:ind w:left="720"/>
+        <w:rPr>
+          <w:rFonts w:cstheme="minorHAnsi"/>
+          <w:sz w:val="24"/>
+          <w:szCs w:val="24"/>
+        </w:rPr>
+      </w:pPr>
+      <w:r>
+        <w:rPr>
+          <w:rFonts w:cstheme="minorHAnsi"/>
+          <w:sz w:val="24"/>
+          <w:szCs w:val="24"/>
+        </w:rPr>
+        <w:lastRenderedPageBreak/>
+        <w:t>+ Các dữ liệu quá khứ:</w:t>
+      </w:r>
+      <w:r>
+        <w:rPr>
+          <w:rFonts w:cstheme="minorHAnsi"/>
+          <w:sz w:val="24"/>
+          <w:szCs w:val="24"/>
+        </w:rPr>
+        <w:t xml:space="preserve"> có thể</w:t>
+      </w:r>
+      <w:r>
+        <w:rPr>
+          <w:rFonts w:cstheme="minorHAnsi"/>
+          <w:sz w:val="24"/>
+          <w:szCs w:val="24"/>
+        </w:rPr>
+        <w:t xml:space="preserve"> mô tả công việc đã được biến đổi thế nào qua thời gian, các quy định ảnh hưởng thế nào tới nhi</w:t>
       </w:r>
       <w:bookmarkStart w:id="0" w:name="_GoBack"/>
       <w:bookmarkEnd w:id="0"/>
@@ -3711,7 +3763,42 @@
           <w:sz w:val="24"/>
           <w:szCs w:val="24"/>
         </w:rPr>
-        <w:t>ng.</w:t>
+        <w:t>ệm vụ</w:t>
+      </w:r>
+      <w:r>
+        <w:rPr>
+          <w:rFonts w:cstheme="minorHAnsi"/>
+          <w:sz w:val="24"/>
+          <w:szCs w:val="24"/>
+        </w:rPr>
+        <w:t xml:space="preserve">, </w:t>
+      </w:r>
+      <w:r>
+        <w:rPr>
+          <w:rStyle w:val="fontstyle01"/>
+          <w:rFonts w:asciiTheme="minorHAnsi" w:hAnsiTheme="minorHAnsi" w:cstheme="minorHAnsi"/>
+          <w:sz w:val="24"/>
+          <w:szCs w:val="24"/>
+        </w:rPr>
+        <w:t>vị trí của nó trong tổ chức và</w:t>
+      </w:r>
+      <w:r>
+        <w:rPr>
+          <w:rFonts w:cstheme="minorHAnsi"/>
+          <w:color w:val="000000"/>
+          <w:sz w:val="24"/>
+          <w:szCs w:val="24"/>
+        </w:rPr>
+        <w:t xml:space="preserve"> </w:t>
+      </w:r>
+      <w:r>
+        <w:rPr>
+          <w:rStyle w:val="fontstyle01"/>
+          <w:rFonts w:asciiTheme="minorHAnsi" w:hAnsiTheme="minorHAnsi" w:cstheme="minorHAnsi"/>
+          <w:sz w:val="24"/>
+          <w:szCs w:val="24"/>
+        </w:rPr>
+        <w:t>nhiệm vụ. Các thông tin quá khứ là chính xác, đầy đủ và xác đáng.</w:t>
       </w:r>
     </w:p>
     <w:p>
@@ -3730,8 +3817,26 @@
           <w:sz w:val="24"/>
           <w:szCs w:val="24"/>
         </w:rPr>
-        <w:lastRenderedPageBreak/>
-        <w:t>+ Các dữ liệu quá khứ: mô tả công việc đã được biến đổi thế nào qua thời gian, các quy định ảnh hưởng thế nào tới nhiệm vụ. trí thức về ứng dụng.</w:t>
+        <w:t xml:space="preserve">+ Các thông tin hiện tại: là các thông tin về cái gì đang xảy ra, </w:t>
+      </w:r>
+      <w:r>
+        <w:rPr>
+          <w:rFonts w:cstheme="minorHAnsi"/>
+          <w:color w:val="000000"/>
+          <w:sz w:val="24"/>
+          <w:szCs w:val="24"/>
+        </w:rPr>
+        <w:t xml:space="preserve">nên được tư liệu hoá theo </w:t>
+      </w:r>
+      <w:r>
+        <w:rPr>
+          <w:rFonts w:cstheme="minorHAnsi"/>
+          <w:color w:val="000000"/>
+          <w:sz w:val="24"/>
+          <w:szCs w:val="24"/>
+        </w:rPr>
+        <w:br/>
+        <w:t>cách thích hợp với đội ngũ phát triển để tăng trí thức của họ về ứng dụng và phạm vi bài toán</w:t>
       </w:r>
     </w:p>
     <w:p>
@@ -3750,26 +3855,50 @@
           <w:sz w:val="24"/>
           <w:szCs w:val="24"/>
         </w:rPr>
-        <w:t>+ Các thông tin hiện tại: là các thông tin về cái gì đang xảy ra, nên được tư liệu hóa để tăng</w:t>
-      </w:r>
-    </w:p>
-    <w:p>
-      <w:pPr>
-        <w:spacing w:line="24" w:lineRule="atLeast"/>
-        <w:ind w:left="720"/>
-        <w:rPr>
-          <w:rFonts w:cstheme="minorHAnsi"/>
-          <w:sz w:val="24"/>
-          <w:szCs w:val="24"/>
-        </w:rPr>
-      </w:pPr>
-      <w:r>
-        <w:rPr>
-          <w:rFonts w:cstheme="minorHAnsi"/>
-          <w:sz w:val="24"/>
-          <w:szCs w:val="24"/>
-        </w:rPr>
-        <w:t>+ Các đòi hỏi trong tương lai: liên quan tới các sự thay đổi sẽ xảy ra.</w:t>
+        <w:t>+ Các đòi hỏi trong tương lai: liên quan tới các sự thay đổi sẽ xảy ra</w:t>
+      </w:r>
+      <w:r>
+        <w:rPr>
+          <w:rFonts w:cstheme="minorHAnsi"/>
+          <w:sz w:val="24"/>
+          <w:szCs w:val="24"/>
+        </w:rPr>
+        <w:t xml:space="preserve">, </w:t>
+      </w:r>
+      <w:r>
+        <w:rPr>
+          <w:rStyle w:val="fontstyle01"/>
+          <w:rFonts w:asciiTheme="minorHAnsi" w:hAnsiTheme="minorHAnsi" w:cstheme="minorHAnsi"/>
+          <w:sz w:val="24"/>
+          <w:szCs w:val="24"/>
+        </w:rPr>
+        <w:t>chúng</w:t>
+      </w:r>
+      <w:r>
+        <w:rPr>
+          <w:rFonts w:cstheme="minorHAnsi"/>
+          <w:color w:val="000000"/>
+          <w:sz w:val="24"/>
+          <w:szCs w:val="24"/>
+        </w:rPr>
+        <w:br/>
+      </w:r>
+      <w:r>
+        <w:rPr>
+          <w:rStyle w:val="fontstyle01"/>
+          <w:rFonts w:asciiTheme="minorHAnsi" w:hAnsiTheme="minorHAnsi" w:cstheme="minorHAnsi"/>
+          <w:sz w:val="24"/>
+          <w:szCs w:val="24"/>
+        </w:rPr>
+        <w:t>không chính xác và rất khó kiểm tra</w:t>
+      </w:r>
+      <w:r>
+        <w:rPr>
+          <w:rFonts w:cstheme="minorHAnsi"/>
+          <w:sz w:val="24"/>
+          <w:szCs w:val="24"/>
+        </w:rPr>
+        <w:t>.</w:t>
       </w:r>
     </w:p>
     <w:p>

</xml_diff>

<commit_message>
update: them thong tin o cau 1 chuong 3
</commit_message>
<xml_diff>
--- a/CÂU HỎI ÔN TẬP KỸ NGHỆ PHẦN MỀM.docx
+++ b/CÂU HỎI ÔN TẬP KỸ NGHỆ PHẦN MỀM.docx
@@ -3646,17 +3646,7 @@
           <w:sz w:val="24"/>
           <w:szCs w:val="24"/>
         </w:rPr>
-        <w:t>Hãy nêu và phân tích các đặc tính dữ liệu của yêu cầ</w:t>
-      </w:r>
-      <w:r>
-        <w:rPr>
-          <w:rStyle w:val="fontstyle01"/>
-          <w:rFonts w:asciiTheme="minorHAnsi" w:hAnsiTheme="minorHAnsi" w:cstheme="minorHAnsi"/>
-          <w:b/>
-          <w:sz w:val="24"/>
-          <w:szCs w:val="24"/>
-        </w:rPr>
-        <w:t>u:</w:t>
+        <w:t>Hãy nêu và phân tích các đặc tính dữ liệu của yêu cầu:</w:t>
       </w:r>
     </w:p>
     <w:p>
@@ -3753,53 +3743,331 @@
           <w:sz w:val="24"/>
           <w:szCs w:val="24"/>
         </w:rPr>
-        <w:t xml:space="preserve"> mô tả công việc đã được biến đổi thế nào qua thời gian, các quy định ảnh hưởng thế nào tới nhi</w:t>
+        <w:t xml:space="preserve"> mô tả công việc đã được biến đổi thế nào qua thời gian, các quy định ảnh hưởng thế nào tới nhiệm vụ</w:t>
+      </w:r>
+      <w:r>
+        <w:rPr>
+          <w:rFonts w:cstheme="minorHAnsi"/>
+          <w:sz w:val="24"/>
+          <w:szCs w:val="24"/>
+        </w:rPr>
+        <w:t xml:space="preserve">, </w:t>
+      </w:r>
+      <w:r>
+        <w:rPr>
+          <w:rStyle w:val="fontstyle01"/>
+          <w:rFonts w:asciiTheme="minorHAnsi" w:hAnsiTheme="minorHAnsi" w:cstheme="minorHAnsi"/>
+          <w:sz w:val="24"/>
+          <w:szCs w:val="24"/>
+        </w:rPr>
+        <w:t>vị trí của nó trong tổ chức và</w:t>
+      </w:r>
+      <w:r>
+        <w:rPr>
+          <w:rFonts w:cstheme="minorHAnsi"/>
+          <w:color w:val="000000"/>
+          <w:sz w:val="24"/>
+          <w:szCs w:val="24"/>
+        </w:rPr>
+        <w:t xml:space="preserve"> </w:t>
+      </w:r>
+      <w:r>
+        <w:rPr>
+          <w:rStyle w:val="fontstyle01"/>
+          <w:rFonts w:asciiTheme="minorHAnsi" w:hAnsiTheme="minorHAnsi" w:cstheme="minorHAnsi"/>
+          <w:sz w:val="24"/>
+          <w:szCs w:val="24"/>
+        </w:rPr>
+        <w:t>nhiệm vụ. Các thông tin quá khứ là chính xác, đầy đủ và xác đáng.</w:t>
+      </w:r>
+    </w:p>
+    <w:p>
+      <w:pPr>
+        <w:spacing w:line="24" w:lineRule="atLeast"/>
+        <w:ind w:left="720"/>
+        <w:rPr>
+          <w:rFonts w:cstheme="minorHAnsi"/>
+          <w:sz w:val="24"/>
+          <w:szCs w:val="24"/>
+        </w:rPr>
+      </w:pPr>
+      <w:r>
+        <w:rPr>
+          <w:rFonts w:cstheme="minorHAnsi"/>
+          <w:sz w:val="24"/>
+          <w:szCs w:val="24"/>
+        </w:rPr>
+        <w:t xml:space="preserve">+ Các thông tin hiện tại: là các thông tin về cái gì đang xảy ra, </w:t>
+      </w:r>
+      <w:r>
+        <w:rPr>
+          <w:rFonts w:cstheme="minorHAnsi"/>
+          <w:color w:val="000000"/>
+          <w:sz w:val="24"/>
+          <w:szCs w:val="24"/>
+        </w:rPr>
+        <w:t xml:space="preserve">nên được tư liệu hoá theo </w:t>
+      </w:r>
+      <w:r>
+        <w:rPr>
+          <w:rFonts w:cstheme="minorHAnsi"/>
+          <w:color w:val="000000"/>
+          <w:sz w:val="24"/>
+          <w:szCs w:val="24"/>
+        </w:rPr>
+        <w:br/>
+        <w:t>cách thích hợp với đội ngũ phát triển để tăng trí thức của họ về ứng dụng và phạm vi bài toán</w:t>
+      </w:r>
+    </w:p>
+    <w:p>
+      <w:pPr>
+        <w:spacing w:line="24" w:lineRule="atLeast"/>
+        <w:ind w:left="720"/>
+        <w:rPr>
+          <w:rFonts w:cstheme="minorHAnsi"/>
+          <w:sz w:val="24"/>
+          <w:szCs w:val="24"/>
+        </w:rPr>
+      </w:pPr>
+      <w:r>
+        <w:rPr>
+          <w:rFonts w:cstheme="minorHAnsi"/>
+          <w:sz w:val="24"/>
+          <w:szCs w:val="24"/>
+        </w:rPr>
+        <w:t>+ Các đòi hỏi trong tương lai: liên quan tới các sự thay đổi sẽ xảy ra</w:t>
+      </w:r>
+      <w:r>
+        <w:rPr>
+          <w:rFonts w:cstheme="minorHAnsi"/>
+          <w:sz w:val="24"/>
+          <w:szCs w:val="24"/>
+        </w:rPr>
+        <w:t xml:space="preserve">, </w:t>
+      </w:r>
+      <w:r>
+        <w:rPr>
+          <w:rStyle w:val="fontstyle01"/>
+          <w:rFonts w:asciiTheme="minorHAnsi" w:hAnsiTheme="minorHAnsi" w:cstheme="minorHAnsi"/>
+          <w:sz w:val="24"/>
+          <w:szCs w:val="24"/>
+        </w:rPr>
+        <w:t>chúng</w:t>
+      </w:r>
+      <w:r>
+        <w:rPr>
+          <w:rFonts w:cstheme="minorHAnsi"/>
+          <w:color w:val="000000"/>
+          <w:sz w:val="24"/>
+          <w:szCs w:val="24"/>
+        </w:rPr>
+        <w:t xml:space="preserve"> </w:t>
+      </w:r>
+      <w:r>
+        <w:rPr>
+          <w:rStyle w:val="fontstyle01"/>
+          <w:rFonts w:asciiTheme="minorHAnsi" w:hAnsiTheme="minorHAnsi" w:cstheme="minorHAnsi"/>
+          <w:sz w:val="24"/>
+          <w:szCs w:val="24"/>
+        </w:rPr>
+        <w:t>không chính xác và rất khó kiểm tra</w:t>
+      </w:r>
+      <w:r>
+        <w:rPr>
+          <w:rFonts w:cstheme="minorHAnsi"/>
+          <w:sz w:val="24"/>
+          <w:szCs w:val="24"/>
+        </w:rPr>
+        <w:t>.</w:t>
+      </w:r>
+    </w:p>
+    <w:p>
+      <w:pPr>
+        <w:spacing w:line="24" w:lineRule="atLeast"/>
+        <w:rPr>
+          <w:rFonts w:cstheme="minorHAnsi"/>
+          <w:sz w:val="24"/>
+          <w:szCs w:val="24"/>
+        </w:rPr>
+      </w:pPr>
+      <w:r>
+        <w:rPr>
+          <w:rFonts w:cstheme="minorHAnsi"/>
+          <w:sz w:val="24"/>
+          <w:szCs w:val="24"/>
+        </w:rPr>
+        <w:t>- Tính cấu trúc</w:t>
+      </w:r>
+      <w:r>
+        <w:rPr>
+          <w:rFonts w:cstheme="minorHAnsi"/>
+          <w:sz w:val="24"/>
+          <w:szCs w:val="24"/>
+        </w:rPr>
+        <w:t>:</w:t>
+      </w:r>
+      <w:r>
+        <w:rPr>
+          <w:rFonts w:cstheme="minorHAnsi"/>
+          <w:sz w:val="24"/>
+          <w:szCs w:val="24"/>
+        </w:rPr>
+        <w:t xml:space="preserve"> Cấu trúc của thông tin định hướng về phần mở rộng, theo đó thông tin có thể được phân loại. Cấu trúc có thể tham chiếu tới các hàm, môi trường hoặc dạng dữ liệu hay dạng xử lý, nếu thiếu nó ta có thể tạo ứng dụng sai.</w:t>
+      </w:r>
+    </w:p>
+    <w:p>
+      <w:pPr>
+        <w:spacing w:line="24" w:lineRule="atLeast"/>
+        <w:rPr>
+          <w:rFonts w:cstheme="minorHAnsi"/>
+          <w:sz w:val="24"/>
+          <w:szCs w:val="24"/>
+        </w:rPr>
+      </w:pPr>
+      <w:r>
+        <w:rPr>
+          <w:rFonts w:cstheme="minorHAnsi"/>
+          <w:sz w:val="24"/>
+          <w:szCs w:val="24"/>
+        </w:rPr>
+        <w:t>- Tính đầy đủ</w:t>
+      </w:r>
+      <w:r>
+        <w:rPr>
+          <w:rFonts w:cstheme="minorHAnsi"/>
+          <w:sz w:val="24"/>
+          <w:szCs w:val="24"/>
+        </w:rPr>
+        <w:t>:</w:t>
+      </w:r>
+    </w:p>
+    <w:p>
+      <w:pPr>
+        <w:spacing w:line="24" w:lineRule="atLeast"/>
+        <w:ind w:left="720"/>
+        <w:rPr>
+          <w:rFonts w:cstheme="minorHAnsi"/>
+          <w:sz w:val="24"/>
+          <w:szCs w:val="24"/>
+        </w:rPr>
+      </w:pPr>
+      <w:r>
+        <w:rPr>
+          <w:rFonts w:cstheme="minorHAnsi"/>
+          <w:sz w:val="24"/>
+          <w:szCs w:val="24"/>
+        </w:rPr>
+        <w:t> + Các thông tin cần thiết phải được biểu diễn, mỗi kiểu ứng dụng đòi hỏi một mức độ đầy đủ khác nhau.</w:t>
+      </w:r>
+    </w:p>
+    <w:p>
+      <w:pPr>
+        <w:spacing w:line="24" w:lineRule="atLeast"/>
+        <w:ind w:left="720"/>
+        <w:rPr>
+          <w:rFonts w:cstheme="minorHAnsi"/>
+          <w:sz w:val="24"/>
+          <w:szCs w:val="24"/>
+        </w:rPr>
+      </w:pPr>
+      <w:r>
+        <w:rPr>
+          <w:rFonts w:cstheme="minorHAnsi"/>
+          <w:sz w:val="24"/>
+          <w:szCs w:val="24"/>
+        </w:rPr>
+        <w:t>+ Đối với các ứng dụng phải giải quyết các thông tin không đầy đủ</w:t>
+      </w:r>
+      <w:r>
+        <w:rPr>
+          <w:rFonts w:cstheme="minorHAnsi"/>
+          <w:sz w:val="24"/>
+          <w:szCs w:val="24"/>
+        </w:rPr>
+        <w:t xml:space="preserve">, </w:t>
+      </w:r>
+      <w:r>
+        <w:rPr>
+          <w:rStyle w:val="fontstyle01"/>
+        </w:rPr>
+        <w:t>một thách đố</w:t>
+      </w:r>
+      <w:r>
+        <w:rPr>
+          <w:color w:val="000000"/>
+          <w:sz w:val="26"/>
+          <w:szCs w:val="26"/>
+        </w:rPr>
+        <w:t xml:space="preserve"> </w:t>
+      </w:r>
+      <w:r>
+        <w:rPr>
+          <w:rStyle w:val="fontstyle01"/>
+        </w:rPr>
+        <w:t>đối với nhóm phát triển là phải quyết định thông tin đã đủ để sử dụng hay chưa.</w:t>
+      </w:r>
+    </w:p>
+    <w:p>
+      <w:pPr>
+        <w:spacing w:line="24" w:lineRule="atLeast"/>
+        <w:rPr>
+          <w:rFonts w:cstheme="minorHAnsi"/>
+          <w:sz w:val="24"/>
+          <w:szCs w:val="24"/>
+        </w:rPr>
+      </w:pPr>
+      <w:r>
+        <w:rPr>
+          <w:rFonts w:cstheme="minorHAnsi"/>
+          <w:sz w:val="24"/>
+          <w:szCs w:val="24"/>
+        </w:rPr>
+        <w:t>- Tính nhập nhằng</w:t>
+      </w:r>
+      <w:r>
+        <w:rPr>
+          <w:rFonts w:cstheme="minorHAnsi"/>
+          <w:sz w:val="24"/>
+          <w:szCs w:val="24"/>
+        </w:rPr>
+        <w:t>:</w:t>
+      </w:r>
+      <w:r>
+        <w:rPr>
+          <w:rFonts w:cstheme="minorHAnsi"/>
+          <w:sz w:val="24"/>
+          <w:szCs w:val="24"/>
+        </w:rPr>
+        <w:t xml:space="preserve"> Thể hiện ở chỗ không trong sáng về nghĩa hoặc có nhiều nghĩa một cách hữu ý. Tính này liên quan nhiều đến mức độ ngữ nghĩa. Để giải quyết tính nhập nhằng cần căn cứ vào ngữ cảnh.</w:t>
+      </w:r>
+    </w:p>
+    <w:p>
+      <w:pPr>
+        <w:spacing w:line="24" w:lineRule="atLeast"/>
+        <w:rPr>
+          <w:rFonts w:cstheme="minorHAnsi"/>
+          <w:sz w:val="24"/>
+          <w:szCs w:val="24"/>
+        </w:rPr>
+      </w:pPr>
+      <w:r>
+        <w:rPr>
+          <w:rFonts w:cstheme="minorHAnsi"/>
+          <w:sz w:val="24"/>
+          <w:szCs w:val="24"/>
+        </w:rPr>
+        <w:t>- Ngữ nghĩa</w:t>
+      </w:r>
+      <w:r>
+        <w:rPr>
+          <w:rFonts w:cstheme="minorHAnsi"/>
+          <w:sz w:val="24"/>
+          <w:szCs w:val="24"/>
+        </w:rPr>
+        <w:t>:</w:t>
       </w:r>
       <w:bookmarkStart w:id="0" w:name="_GoBack"/>
       <w:bookmarkEnd w:id="0"/>
-      <w:r>
-        <w:rPr>
-          <w:rFonts w:cstheme="minorHAnsi"/>
-          <w:sz w:val="24"/>
-          <w:szCs w:val="24"/>
-        </w:rPr>
-        <w:t>ệm vụ</w:t>
-      </w:r>
-      <w:r>
-        <w:rPr>
-          <w:rFonts w:cstheme="minorHAnsi"/>
-          <w:sz w:val="24"/>
-          <w:szCs w:val="24"/>
-        </w:rPr>
-        <w:t xml:space="preserve">, </w:t>
-      </w:r>
-      <w:r>
-        <w:rPr>
-          <w:rStyle w:val="fontstyle01"/>
-          <w:rFonts w:asciiTheme="minorHAnsi" w:hAnsiTheme="minorHAnsi" w:cstheme="minorHAnsi"/>
-          <w:sz w:val="24"/>
-          <w:szCs w:val="24"/>
-        </w:rPr>
-        <w:t>vị trí của nó trong tổ chức và</w:t>
-      </w:r>
-      <w:r>
-        <w:rPr>
-          <w:rFonts w:cstheme="minorHAnsi"/>
-          <w:color w:val="000000"/>
-          <w:sz w:val="24"/>
-          <w:szCs w:val="24"/>
-        </w:rPr>
-        <w:t xml:space="preserve"> </w:t>
-      </w:r>
-      <w:r>
-        <w:rPr>
-          <w:rStyle w:val="fontstyle01"/>
-          <w:rFonts w:asciiTheme="minorHAnsi" w:hAnsiTheme="minorHAnsi" w:cstheme="minorHAnsi"/>
-          <w:sz w:val="24"/>
-          <w:szCs w:val="24"/>
-        </w:rPr>
-        <w:t>nhiệm vụ. Các thông tin quá khứ là chính xác, đầy đủ và xác đáng.</w:t>
-      </w:r>
     </w:p>
     <w:p>
       <w:pPr>
@@ -3817,26 +4085,7 @@
           <w:sz w:val="24"/>
           <w:szCs w:val="24"/>
         </w:rPr>
-        <w:t xml:space="preserve">+ Các thông tin hiện tại: là các thông tin về cái gì đang xảy ra, </w:t>
-      </w:r>
-      <w:r>
-        <w:rPr>
-          <w:rFonts w:cstheme="minorHAnsi"/>
-          <w:color w:val="000000"/>
-          <w:sz w:val="24"/>
-          <w:szCs w:val="24"/>
-        </w:rPr>
-        <w:t xml:space="preserve">nên được tư liệu hoá theo </w:t>
-      </w:r>
-      <w:r>
-        <w:rPr>
-          <w:rFonts w:cstheme="minorHAnsi"/>
-          <w:color w:val="000000"/>
-          <w:sz w:val="24"/>
-          <w:szCs w:val="24"/>
-        </w:rPr>
-        <w:br/>
-        <w:t>cách thích hợp với đội ngũ phát triển để tăng trí thức của họ về ứng dụng và phạm vi bài toán</w:t>
+        <w:t> + Ngữ nghĩa là một tập hợp các định nghĩa được chia sẻ cho biết các thuật ngữ, chính sách hoặc các hành động được hiểu như thế nào.</w:t>
       </w:r>
     </w:p>
     <w:p>
@@ -3855,264 +4104,23 @@
           <w:sz w:val="24"/>
           <w:szCs w:val="24"/>
         </w:rPr>
-        <w:t>+ Các đòi hỏi trong tương lai: liên quan tới các sự thay đổi sẽ xảy ra</w:t>
-      </w:r>
-      <w:r>
-        <w:rPr>
-          <w:rFonts w:cstheme="minorHAnsi"/>
-          <w:sz w:val="24"/>
-          <w:szCs w:val="24"/>
-        </w:rPr>
-        <w:t xml:space="preserve">, </w:t>
-      </w:r>
-      <w:r>
-        <w:rPr>
-          <w:rStyle w:val="fontstyle01"/>
-          <w:rFonts w:asciiTheme="minorHAnsi" w:hAnsiTheme="minorHAnsi" w:cstheme="minorHAnsi"/>
-          <w:sz w:val="24"/>
-          <w:szCs w:val="24"/>
-        </w:rPr>
-        <w:t>chúng</w:t>
-      </w:r>
-      <w:r>
-        <w:rPr>
-          <w:rFonts w:cstheme="minorHAnsi"/>
-          <w:color w:val="000000"/>
-          <w:sz w:val="24"/>
-          <w:szCs w:val="24"/>
-        </w:rPr>
-        <w:br/>
-      </w:r>
-      <w:r>
-        <w:rPr>
-          <w:rStyle w:val="fontstyle01"/>
-          <w:rFonts w:asciiTheme="minorHAnsi" w:hAnsiTheme="minorHAnsi" w:cstheme="minorHAnsi"/>
-          <w:sz w:val="24"/>
-          <w:szCs w:val="24"/>
-        </w:rPr>
-        <w:t>không chính xác và rất khó kiểm tra</w:t>
-      </w:r>
-      <w:r>
-        <w:rPr>
-          <w:rFonts w:cstheme="minorHAnsi"/>
-          <w:sz w:val="24"/>
-          <w:szCs w:val="24"/>
-        </w:rPr>
-        <w:t>.</w:t>
-      </w:r>
-    </w:p>
-    <w:p>
-      <w:pPr>
-        <w:spacing w:line="24" w:lineRule="atLeast"/>
-        <w:rPr>
-          <w:rFonts w:cstheme="minorHAnsi"/>
-          <w:sz w:val="24"/>
-          <w:szCs w:val="24"/>
-        </w:rPr>
-      </w:pPr>
-      <w:r>
-        <w:rPr>
-          <w:rFonts w:cstheme="minorHAnsi"/>
-          <w:sz w:val="24"/>
-          <w:szCs w:val="24"/>
-        </w:rPr>
-        <w:t>- Tính cấu trúc</w:t>
-      </w:r>
-      <w:r>
-        <w:rPr>
-          <w:rFonts w:cstheme="minorHAnsi"/>
-          <w:sz w:val="24"/>
-          <w:szCs w:val="24"/>
-        </w:rPr>
-        <w:t>:</w:t>
-      </w:r>
-      <w:r>
-        <w:rPr>
-          <w:rFonts w:cstheme="minorHAnsi"/>
-          <w:sz w:val="24"/>
-          <w:szCs w:val="24"/>
-        </w:rPr>
-        <w:t xml:space="preserve"> Cấu trúc của thông tin định hướng về phần mở rộng, theo đó thông tin có thể được phân loại. Cấu trúc có thể tham chiếu tới các hàm, môi trường hoặc dạng dữ liệu hay dạng xử lý, nếu thiếu nó ta có thể tạo ứng dụng sai.</w:t>
-      </w:r>
-    </w:p>
-    <w:p>
-      <w:pPr>
-        <w:spacing w:line="24" w:lineRule="atLeast"/>
-        <w:rPr>
-          <w:rFonts w:cstheme="minorHAnsi"/>
-          <w:sz w:val="24"/>
-          <w:szCs w:val="24"/>
-        </w:rPr>
-      </w:pPr>
-      <w:r>
-        <w:rPr>
-          <w:rFonts w:cstheme="minorHAnsi"/>
-          <w:sz w:val="24"/>
-          <w:szCs w:val="24"/>
-        </w:rPr>
-        <w:t>- Tính đầy đủ</w:t>
-      </w:r>
-      <w:r>
-        <w:rPr>
-          <w:rFonts w:cstheme="minorHAnsi"/>
-          <w:sz w:val="24"/>
-          <w:szCs w:val="24"/>
-        </w:rPr>
-        <w:t>:</w:t>
-      </w:r>
-    </w:p>
-    <w:p>
-      <w:pPr>
-        <w:spacing w:line="24" w:lineRule="atLeast"/>
-        <w:ind w:left="720"/>
-        <w:rPr>
-          <w:rFonts w:cstheme="minorHAnsi"/>
-          <w:sz w:val="24"/>
-          <w:szCs w:val="24"/>
-        </w:rPr>
-      </w:pPr>
-      <w:r>
-        <w:rPr>
-          <w:rFonts w:cstheme="minorHAnsi"/>
-          <w:sz w:val="24"/>
-          <w:szCs w:val="24"/>
-        </w:rPr>
-        <w:t> + Các thông tin cần thiết phải được biểu diễn, mỗi kiểu ứng dụng đòi hỏi một mức độ đầy đủ khác nhau.</w:t>
-      </w:r>
-    </w:p>
-    <w:p>
-      <w:pPr>
-        <w:spacing w:line="24" w:lineRule="atLeast"/>
-        <w:ind w:left="720"/>
-        <w:rPr>
-          <w:rFonts w:cstheme="minorHAnsi"/>
-          <w:sz w:val="24"/>
-          <w:szCs w:val="24"/>
-        </w:rPr>
-      </w:pPr>
-      <w:r>
-        <w:rPr>
-          <w:rFonts w:cstheme="minorHAnsi"/>
-          <w:sz w:val="24"/>
-          <w:szCs w:val="24"/>
-        </w:rPr>
-        <w:t>+ Đối với các ứng dụng phải giải quyết các thông tin không đầy đủ.</w:t>
-      </w:r>
-    </w:p>
-    <w:p>
-      <w:pPr>
-        <w:spacing w:line="24" w:lineRule="atLeast"/>
-        <w:rPr>
-          <w:rFonts w:cstheme="minorHAnsi"/>
-          <w:sz w:val="24"/>
-          <w:szCs w:val="24"/>
-        </w:rPr>
-      </w:pPr>
-      <w:r>
-        <w:rPr>
-          <w:rFonts w:cstheme="minorHAnsi"/>
-          <w:sz w:val="24"/>
-          <w:szCs w:val="24"/>
-        </w:rPr>
-        <w:t>- Tính nhập nhằng</w:t>
-      </w:r>
-      <w:r>
-        <w:rPr>
-          <w:rFonts w:cstheme="minorHAnsi"/>
-          <w:sz w:val="24"/>
-          <w:szCs w:val="24"/>
-        </w:rPr>
-        <w:t>:</w:t>
-      </w:r>
-      <w:r>
-        <w:rPr>
-          <w:rFonts w:cstheme="minorHAnsi"/>
-          <w:sz w:val="24"/>
-          <w:szCs w:val="24"/>
-        </w:rPr>
-        <w:t xml:space="preserve"> Thể hiện ở chỗ không trong sáng về nghĩa hoặc có nhiều nghĩa một cách hữu ý. Tính này liên quan nhiều đến mức độ ngữ nghĩa. Để giải quyết tính nhập nhằng cần căn cứ vào ngữ cảnh.</w:t>
-      </w:r>
-    </w:p>
-    <w:p>
-      <w:pPr>
-        <w:spacing w:line="24" w:lineRule="atLeast"/>
-        <w:rPr>
-          <w:rFonts w:cstheme="minorHAnsi"/>
-          <w:sz w:val="24"/>
-          <w:szCs w:val="24"/>
-        </w:rPr>
-      </w:pPr>
-      <w:r>
-        <w:rPr>
-          <w:rFonts w:cstheme="minorHAnsi"/>
-          <w:sz w:val="24"/>
-          <w:szCs w:val="24"/>
-        </w:rPr>
-        <w:t>- Ngữ nghĩa</w:t>
-      </w:r>
-      <w:r>
-        <w:rPr>
-          <w:rFonts w:cstheme="minorHAnsi"/>
-          <w:sz w:val="24"/>
-          <w:szCs w:val="24"/>
-        </w:rPr>
-        <w:t>:</w:t>
-      </w:r>
-    </w:p>
-    <w:p>
-      <w:pPr>
-        <w:spacing w:line="24" w:lineRule="atLeast"/>
-        <w:ind w:left="720"/>
-        <w:rPr>
-          <w:rFonts w:cstheme="minorHAnsi"/>
-          <w:sz w:val="24"/>
-          <w:szCs w:val="24"/>
-        </w:rPr>
-      </w:pPr>
-      <w:r>
-        <w:rPr>
-          <w:rFonts w:cstheme="minorHAnsi"/>
-          <w:sz w:val="24"/>
-          <w:szCs w:val="24"/>
-        </w:rPr>
-        <w:t> + Ngữ nghĩa là một tập hợp các định nghĩa được chia sẻ cho biết các thuật ngữ, chính sách hoặc các hành động được hiểu như thế nào.</w:t>
-      </w:r>
-    </w:p>
-    <w:p>
-      <w:pPr>
-        <w:spacing w:line="24" w:lineRule="atLeast"/>
-        <w:ind w:left="720"/>
-        <w:rPr>
-          <w:rFonts w:cstheme="minorHAnsi"/>
-          <w:sz w:val="24"/>
-          <w:szCs w:val="24"/>
-        </w:rPr>
-      </w:pPr>
-      <w:r>
-        <w:rPr>
-          <w:rFonts w:cstheme="minorHAnsi"/>
-          <w:sz w:val="24"/>
-          <w:szCs w:val="24"/>
-        </w:rPr>
-        <w:t xml:space="preserve"> + Nếu mọi người dùng chung một thuật ngữ nhưng có quan niệm khác nhau sẽ không trao đổi thông tin đượck. Các ứng dụng sẽ có ngữ nghĩa cố </w:t>
-      </w:r>
-      <w:proofErr w:type="gramStart"/>
-      <w:r>
-        <w:rPr>
-          <w:rFonts w:cstheme="minorHAnsi"/>
-          <w:sz w:val="24"/>
-          <w:szCs w:val="24"/>
-        </w:rPr>
-        <w:t>định ,</w:t>
-      </w:r>
-      <w:proofErr w:type="gramEnd"/>
-      <w:r>
-        <w:rPr>
-          <w:rFonts w:cstheme="minorHAnsi"/>
-          <w:sz w:val="24"/>
-          <w:szCs w:val="24"/>
-        </w:rPr>
-        <w:t xml:space="preserve"> nếu dữ liệu bị nhập nhằng về ý nghĩa có thể sẽ không được xử lý.</w:t>
+        <w:t> + Nếu mọi người dùng chung một thuật ngữ nhưng có quan niệm khác nhau sẽ không trao đổi thông tin đượck. Các ứng dụng sẽ có ngữ nghĩa cố đị</w:t>
+      </w:r>
+      <w:r>
+        <w:rPr>
+          <w:rFonts w:cstheme="minorHAnsi"/>
+          <w:sz w:val="24"/>
+          <w:szCs w:val="24"/>
+        </w:rPr>
+        <w:t>nh</w:t>
+      </w:r>
+      <w:r>
+        <w:rPr>
+          <w:rFonts w:cstheme="minorHAnsi"/>
+          <w:sz w:val="24"/>
+          <w:szCs w:val="24"/>
+        </w:rPr>
+        <w:t>, nếu dữ liệu bị nhập nhằng về ý nghĩa có thể sẽ không được xử lý.</w:t>
       </w:r>
     </w:p>
     <w:p>

</xml_diff>

<commit_message>
update: cau 2 chuong 2
</commit_message>
<xml_diff>
--- a/CÂU HỎI ÔN TẬP KỸ NGHỆ PHẦN MỀM.docx
+++ b/CÂU HỎI ÔN TẬP KỸ NGHỆ PHẦN MỀM.docx
@@ -2006,7 +2006,15 @@
           <w:sz w:val="24"/>
           <w:szCs w:val="24"/>
         </w:rPr>
-        <w:t>2.1.1. Tính đúng</w:t>
+        <w:t>2</w:t>
+      </w:r>
+      <w:r>
+        <w:rPr>
+          <w:rFonts w:cstheme="minorHAnsi"/>
+          <w:sz w:val="24"/>
+          <w:szCs w:val="24"/>
+        </w:rPr>
+        <w:t>.1. Tính đúng</w:t>
       </w:r>
     </w:p>
     <w:p>
@@ -2178,7 +2186,15 @@
           <w:sz w:val="24"/>
           <w:szCs w:val="24"/>
         </w:rPr>
-        <w:t>2.1.2. Tính khoa học</w:t>
+        <w:t>2</w:t>
+      </w:r>
+      <w:r>
+        <w:rPr>
+          <w:rFonts w:cstheme="minorHAnsi"/>
+          <w:sz w:val="24"/>
+          <w:szCs w:val="24"/>
+        </w:rPr>
+        <w:t>.2. Tính khoa học</w:t>
       </w:r>
     </w:p>
     <w:p>
@@ -2273,7 +2289,15 @@
           <w:sz w:val="24"/>
           <w:szCs w:val="24"/>
         </w:rPr>
-        <w:t>2.1.3. Tính tin cậy</w:t>
+        <w:t>2.</w:t>
+      </w:r>
+      <w:r>
+        <w:rPr>
+          <w:rFonts w:cstheme="minorHAnsi"/>
+          <w:sz w:val="24"/>
+          <w:szCs w:val="24"/>
+        </w:rPr>
+        <w:t>3. Tính tin cậy</w:t>
       </w:r>
     </w:p>
     <w:p>
@@ -2327,7 +2351,15 @@
           <w:sz w:val="24"/>
           <w:szCs w:val="24"/>
         </w:rPr>
-        <w:t>2.1.4. Tính kiểm thử được</w:t>
+        <w:t>2</w:t>
+      </w:r>
+      <w:r>
+        <w:rPr>
+          <w:rFonts w:cstheme="minorHAnsi"/>
+          <w:sz w:val="24"/>
+          <w:szCs w:val="24"/>
+        </w:rPr>
+        <w:t>.4. Tính kiểm thử được</w:t>
       </w:r>
     </w:p>
     <w:p>
@@ -2381,7 +2413,15 @@
           <w:sz w:val="24"/>
           <w:szCs w:val="24"/>
         </w:rPr>
-        <w:t>2.1.5. Tính hữu hiệu</w:t>
+        <w:t>2</w:t>
+      </w:r>
+      <w:r>
+        <w:rPr>
+          <w:rFonts w:cstheme="minorHAnsi"/>
+          <w:sz w:val="24"/>
+          <w:szCs w:val="24"/>
+        </w:rPr>
+        <w:t>.5. Tính hữu hiệu</w:t>
       </w:r>
     </w:p>
     <w:p>
@@ -2524,7 +2564,15 @@
           <w:sz w:val="24"/>
           <w:szCs w:val="24"/>
         </w:rPr>
-        <w:t>2.1.6. Tính sáng tạo</w:t>
+        <w:t>2</w:t>
+      </w:r>
+      <w:r>
+        <w:rPr>
+          <w:rFonts w:cstheme="minorHAnsi"/>
+          <w:sz w:val="24"/>
+          <w:szCs w:val="24"/>
+        </w:rPr>
+        <w:t>.6. Tính sáng tạo</w:t>
       </w:r>
     </w:p>
     <w:p>
@@ -2671,7 +2719,15 @@
           <w:sz w:val="24"/>
           <w:szCs w:val="24"/>
         </w:rPr>
-        <w:t>2.1.7. Tính an toàn</w:t>
+        <w:t>2</w:t>
+      </w:r>
+      <w:r>
+        <w:rPr>
+          <w:rFonts w:cstheme="minorHAnsi"/>
+          <w:sz w:val="24"/>
+          <w:szCs w:val="24"/>
+        </w:rPr>
+        <w:t>.7. Tính an toàn</w:t>
       </w:r>
     </w:p>
     <w:p>
@@ -2779,7 +2835,15 @@
           <w:sz w:val="24"/>
           <w:szCs w:val="24"/>
         </w:rPr>
-        <w:t>2.1.8. Tính toàn vẹn</w:t>
+        <w:t>2</w:t>
+      </w:r>
+      <w:r>
+        <w:rPr>
+          <w:rFonts w:cstheme="minorHAnsi"/>
+          <w:sz w:val="24"/>
+          <w:szCs w:val="24"/>
+        </w:rPr>
+        <w:t>.8. Tính toàn vẹn</w:t>
       </w:r>
     </w:p>
     <w:p>
@@ -2986,7 +3050,15 @@
           <w:sz w:val="24"/>
           <w:szCs w:val="24"/>
         </w:rPr>
-        <w:t>2.1.9. Tính đối xứng và đầy đủ chức năng</w:t>
+        <w:t>2</w:t>
+      </w:r>
+      <w:r>
+        <w:rPr>
+          <w:rFonts w:cstheme="minorHAnsi"/>
+          <w:sz w:val="24"/>
+          <w:szCs w:val="24"/>
+        </w:rPr>
+        <w:t>.9. Tính đối xứng và đầy đủ chức năng</w:t>
       </w:r>
     </w:p>
     <w:p>
@@ -3145,7 +3217,15 @@
           <w:sz w:val="24"/>
           <w:szCs w:val="24"/>
         </w:rPr>
-        <w:t>2.1.10. Tính tiêu chuẩn và tính chuẩn</w:t>
+        <w:t>2</w:t>
+      </w:r>
+      <w:r>
+        <w:rPr>
+          <w:rFonts w:cstheme="minorHAnsi"/>
+          <w:sz w:val="24"/>
+          <w:szCs w:val="24"/>
+        </w:rPr>
+        <w:t>.10. Tính tiêu chuẩn và tính chuẩn</w:t>
       </w:r>
     </w:p>
     <w:p>
@@ -3260,7 +3340,15 @@
           <w:sz w:val="24"/>
           <w:szCs w:val="24"/>
         </w:rPr>
-        <w:t>2.1.11. Tính độc lập</w:t>
+        <w:t>2</w:t>
+      </w:r>
+      <w:r>
+        <w:rPr>
+          <w:rFonts w:cstheme="minorHAnsi"/>
+          <w:sz w:val="24"/>
+          <w:szCs w:val="24"/>
+        </w:rPr>
+        <w:t>.11. Tính độc lập</w:t>
       </w:r>
     </w:p>
     <w:p>
@@ -3300,6 +3388,8 @@
         </w:rPr>
         <w:t>- độc lập với thiết bị,</w:t>
       </w:r>
+      <w:bookmarkStart w:id="0" w:name="_GoBack"/>
+      <w:bookmarkEnd w:id="0"/>
     </w:p>
     <w:p>
       <w:pPr>
@@ -3355,7 +3445,15 @@
           <w:sz w:val="24"/>
           <w:szCs w:val="24"/>
         </w:rPr>
-        <w:t>2.1.12. Tính dễ phát triển, hoàn thiện</w:t>
+        <w:t>2</w:t>
+      </w:r>
+      <w:r>
+        <w:rPr>
+          <w:rFonts w:cstheme="minorHAnsi"/>
+          <w:sz w:val="24"/>
+          <w:szCs w:val="24"/>
+        </w:rPr>
+        <w:t>.12. Tính dễ phát triển, hoàn thiện</w:t>
       </w:r>
     </w:p>
     <w:p>
@@ -3393,7 +3491,15 @@
           <w:sz w:val="24"/>
           <w:szCs w:val="24"/>
         </w:rPr>
-        <w:t>2.1.13. Một số tính chất khác</w:t>
+        <w:t>2</w:t>
+      </w:r>
+      <w:r>
+        <w:rPr>
+          <w:rFonts w:cstheme="minorHAnsi"/>
+          <w:sz w:val="24"/>
+          <w:szCs w:val="24"/>
+        </w:rPr>
+        <w:t>.13. Một số tính chất khác</w:t>
       </w:r>
     </w:p>
     <w:p>
@@ -4066,8 +4172,6 @@
         </w:rPr>
         <w:t>:</w:t>
       </w:r>
-      <w:bookmarkStart w:id="0" w:name="_GoBack"/>
-      <w:bookmarkEnd w:id="0"/>
     </w:p>
     <w:p>
       <w:pPr>

</xml_diff>